<commit_message>
cont sat nativity psali
</commit_message>
<xml_diff>
--- a/Psalmody Source/35 Nativity Psali Saturday.docx
+++ b/Psalmody Source/35 Nativity Psali Saturday.docx
@@ -1,12 +1,12 @@
 
 <file path=word/document.xml><?xml version="1.0" encoding="utf-8"?>
-<w:document xmlns:ve="http://schemas.openxmlformats.org/markup-compatibility/2006" xmlns:o="urn:schemas-microsoft-com:office:office" xmlns:r="http://schemas.openxmlformats.org/officeDocument/2006/relationships" xmlns:m="http://schemas.openxmlformats.org/officeDocument/2006/math" xmlns:v="urn:schemas-microsoft-com:vml" xmlns:wp="http://schemas.openxmlformats.org/drawingml/2006/wordprocessingDrawing" xmlns:w10="urn:schemas-microsoft-com:office:word" xmlns:w="http://schemas.openxmlformats.org/wordprocessingml/2006/main" xmlns:wne="http://schemas.microsoft.com/office/word/2006/wordml">
+<w:document xmlns:wpc="http://schemas.microsoft.com/office/word/2010/wordprocessingCanvas" xmlns:mc="http://schemas.openxmlformats.org/markup-compatibility/2006" xmlns:o="urn:schemas-microsoft-com:office:office" xmlns:r="http://schemas.openxmlformats.org/officeDocument/2006/relationships" xmlns:m="http://schemas.openxmlformats.org/officeDocument/2006/math" xmlns:v="urn:schemas-microsoft-com:vml" xmlns:wp14="http://schemas.microsoft.com/office/word/2010/wordprocessingDrawing" xmlns:wp="http://schemas.openxmlformats.org/drawingml/2006/wordprocessingDrawing" xmlns:w10="urn:schemas-microsoft-com:office:word" xmlns:w="http://schemas.openxmlformats.org/wordprocessingml/2006/main" xmlns:w14="http://schemas.microsoft.com/office/word/2010/wordml" xmlns:wpg="http://schemas.microsoft.com/office/word/2010/wordprocessingGroup" xmlns:wpi="http://schemas.microsoft.com/office/word/2010/wordprocessingInk" xmlns:wne="http://schemas.microsoft.com/office/word/2006/wordml" xmlns:wps="http://schemas.microsoft.com/office/word/2010/wordprocessingShape" mc:Ignorable="w14 wp14">
   <w:body>
     <w:tbl>
       <w:tblPr>
         <w:tblStyle w:val="TableGrid"/>
         <w:tblW w:w="3354" w:type="pct"/>
-        <w:tblLook w:val="0420"/>
+        <w:tblLook w:val="0420" w:firstRow="1" w:lastRow="0" w:firstColumn="0" w:lastColumn="0" w:noHBand="0" w:noVBand="1"/>
       </w:tblPr>
       <w:tblGrid>
         <w:gridCol w:w="3171"/>
@@ -82,20 +82,74 @@
           <w:p>
             <w:pPr>
               <w:ind w:left="196" w:hanging="196"/>
+            </w:pPr>
+            <w:r>
+              <w:t>Come all to worship</w:t>
+            </w:r>
+          </w:p>
+          <w:p>
+            <w:pPr>
+              <w:ind w:left="196" w:hanging="196"/>
+            </w:pPr>
+            <w:r>
+              <w:t>Our Lord Jesus Christ</w:t>
+            </w:r>
+          </w:p>
+          <w:p>
+            <w:pPr>
+              <w:ind w:left="196" w:hanging="196"/>
+            </w:pPr>
+            <w:r>
+              <w:t>Whom the Virgin bore</w:t>
+            </w:r>
+          </w:p>
+          <w:p>
+            <w:pPr>
+              <w:ind w:left="196" w:hanging="196"/>
               <w:rPr>
                 <w:rFonts w:ascii="Arial Unicode MS" w:eastAsia="Arial Unicode MS" w:hAnsi="Arial Unicode MS" w:cs="Arial Unicode MS"/>
               </w:rPr>
             </w:pPr>
-          </w:p>
-        </w:tc>
-        <w:tc>
-          <w:tcPr>
-            <w:tcW w:w="1255" w:type="pct"/>
-          </w:tcPr>
-          <w:p>
-            <w:pPr>
-              <w:ind w:left="196" w:hanging="196"/>
-            </w:pPr>
+            <w:r>
+              <w:t>While her virginity is sealed.</w:t>
+            </w:r>
+          </w:p>
+        </w:tc>
+        <w:tc>
+          <w:tcPr>
+            <w:tcW w:w="1255" w:type="pct"/>
+          </w:tcPr>
+          <w:p>
+            <w:pPr>
+              <w:ind w:left="196" w:hanging="196"/>
+            </w:pPr>
+            <w:r>
+              <w:t>Come all you to worship</w:t>
+            </w:r>
+          </w:p>
+          <w:p>
+            <w:pPr>
+              <w:ind w:left="196" w:hanging="196"/>
+            </w:pPr>
+            <w:r>
+              <w:t>Our Lord Jesus Christ,</w:t>
+            </w:r>
+          </w:p>
+          <w:p>
+            <w:pPr>
+              <w:ind w:left="196" w:hanging="196"/>
+            </w:pPr>
+            <w:r>
+              <w:t>Who was born of the Virgin,</w:t>
+            </w:r>
+          </w:p>
+          <w:p>
+            <w:pPr>
+              <w:ind w:left="196" w:hanging="196"/>
+            </w:pPr>
+            <w:r>
+              <w:t>And her virginity is sealed.</w:t>
+            </w:r>
           </w:p>
         </w:tc>
         <w:tc>
@@ -135,16 +189,62 @@
           <w:tcPr>
             <w:tcW w:w="1242" w:type="pct"/>
           </w:tcPr>
-          <w:p/>
-        </w:tc>
-        <w:tc>
-          <w:tcPr>
-            <w:tcW w:w="1255" w:type="pct"/>
-          </w:tcPr>
-          <w:p>
-            <w:pPr>
-              <w:ind w:left="196" w:hanging="196"/>
-            </w:pPr>
+          <w:p>
+            <w:r>
+              <w:t>Today there is joy</w:t>
+            </w:r>
+          </w:p>
+          <w:p>
+            <w:r>
+              <w:t>In heaven and upon earth</w:t>
+            </w:r>
+          </w:p>
+          <w:p>
+            <w:r>
+              <w:t>For the Virgin gave birth to God</w:t>
+            </w:r>
+          </w:p>
+          <w:p>
+            <w:r>
+              <w:t>While her virginity is sealed.</w:t>
+            </w:r>
+          </w:p>
+        </w:tc>
+        <w:tc>
+          <w:tcPr>
+            <w:tcW w:w="1255" w:type="pct"/>
+          </w:tcPr>
+          <w:p>
+            <w:pPr>
+              <w:ind w:left="196" w:hanging="196"/>
+            </w:pPr>
+            <w:r>
+              <w:t>Today there is joy,</w:t>
+            </w:r>
+          </w:p>
+          <w:p>
+            <w:pPr>
+              <w:ind w:left="196" w:hanging="196"/>
+            </w:pPr>
+            <w:r>
+              <w:t>In heaven and on earth,</w:t>
+            </w:r>
+          </w:p>
+          <w:p>
+            <w:pPr>
+              <w:ind w:left="196" w:hanging="196"/>
+            </w:pPr>
+            <w:r>
+              <w:t>For the Virgin bore God,</w:t>
+            </w:r>
+          </w:p>
+          <w:p>
+            <w:pPr>
+              <w:ind w:left="196" w:hanging="196"/>
+            </w:pPr>
+            <w:r>
+              <w:t>And her virginity is sealed.</w:t>
+            </w:r>
           </w:p>
         </w:tc>
         <w:tc>
@@ -176,16 +276,62 @@
           <w:tcPr>
             <w:tcW w:w="1242" w:type="pct"/>
           </w:tcPr>
-          <w:p/>
-        </w:tc>
-        <w:tc>
-          <w:tcPr>
-            <w:tcW w:w="1255" w:type="pct"/>
-          </w:tcPr>
-          <w:p>
-            <w:pPr>
-              <w:ind w:left="196" w:hanging="196"/>
-            </w:pPr>
+          <w:p>
+            <w:r>
+              <w:t>The Magi came</w:t>
+            </w:r>
+          </w:p>
+          <w:p>
+            <w:r>
+              <w:t>And worshipped in Bethlehem</w:t>
+            </w:r>
+          </w:p>
+          <w:p>
+            <w:r>
+              <w:t>The One born of the Virgin</w:t>
+            </w:r>
+          </w:p>
+          <w:p>
+            <w:r>
+              <w:t>While her virginity is sealed.</w:t>
+            </w:r>
+          </w:p>
+        </w:tc>
+        <w:tc>
+          <w:tcPr>
+            <w:tcW w:w="1255" w:type="pct"/>
+          </w:tcPr>
+          <w:p>
+            <w:pPr>
+              <w:ind w:left="196" w:hanging="196"/>
+            </w:pPr>
+            <w:r>
+              <w:t>The Magi came</w:t>
+            </w:r>
+          </w:p>
+          <w:p>
+            <w:pPr>
+              <w:ind w:left="196" w:hanging="196"/>
+            </w:pPr>
+            <w:r>
+              <w:t>To Bethlehem and worshipped</w:t>
+            </w:r>
+          </w:p>
+          <w:p>
+            <w:pPr>
+              <w:ind w:left="196" w:hanging="196"/>
+            </w:pPr>
+            <w:r>
+              <w:t>The One born of the virgin,</w:t>
+            </w:r>
+          </w:p>
+          <w:p>
+            <w:pPr>
+              <w:ind w:left="196" w:hanging="196"/>
+            </w:pPr>
+            <w:r>
+              <w:t>And her virginity is sealed.</w:t>
+            </w:r>
           </w:p>
         </w:tc>
         <w:tc>
@@ -217,16 +363,67 @@
           <w:tcPr>
             <w:tcW w:w="1242" w:type="pct"/>
           </w:tcPr>
-          <w:p/>
-        </w:tc>
-        <w:tc>
-          <w:tcPr>
-            <w:tcW w:w="1255" w:type="pct"/>
-          </w:tcPr>
-          <w:p>
-            <w:pPr>
-              <w:ind w:left="196" w:hanging="196"/>
-            </w:pPr>
+          <w:p>
+            <w:r>
+              <w:t xml:space="preserve">The heavenly soldiers </w:t>
+            </w:r>
+          </w:p>
+          <w:p>
+            <w:r>
+              <w:t>Gathered together</w:t>
+            </w:r>
+          </w:p>
+          <w:p>
+            <w:r>
+              <w:t>To praise God in Bethlehem</w:t>
+            </w:r>
+          </w:p>
+          <w:p>
+            <w:r>
+              <w:t xml:space="preserve">Who was born of the </w:t>
+            </w:r>
+            <w:proofErr w:type="gramStart"/>
+            <w:r>
+              <w:t>Virgin.</w:t>
+            </w:r>
+            <w:proofErr w:type="gramEnd"/>
+          </w:p>
+        </w:tc>
+        <w:tc>
+          <w:tcPr>
+            <w:tcW w:w="1255" w:type="pct"/>
+          </w:tcPr>
+          <w:p>
+            <w:pPr>
+              <w:ind w:left="196" w:hanging="196"/>
+            </w:pPr>
+            <w:r>
+              <w:t>The heavenly hosts</w:t>
+            </w:r>
+          </w:p>
+          <w:p>
+            <w:pPr>
+              <w:ind w:left="196" w:hanging="196"/>
+            </w:pPr>
+            <w:r>
+              <w:t>Assembled together</w:t>
+            </w:r>
+          </w:p>
+          <w:p>
+            <w:pPr>
+              <w:ind w:left="196" w:hanging="196"/>
+            </w:pPr>
+            <w:r>
+              <w:t>To praise in Bethlehem,</w:t>
+            </w:r>
+          </w:p>
+          <w:p>
+            <w:pPr>
+              <w:ind w:left="196" w:hanging="196"/>
+            </w:pPr>
+            <w:r>
+              <w:t>God, who was born of the Virgin.</w:t>
+            </w:r>
           </w:p>
         </w:tc>
         <w:tc>
@@ -266,16 +463,62 @@
           <w:tcPr>
             <w:tcW w:w="1242" w:type="pct"/>
           </w:tcPr>
-          <w:p/>
-        </w:tc>
-        <w:tc>
-          <w:tcPr>
-            <w:tcW w:w="1255" w:type="pct"/>
-          </w:tcPr>
-          <w:p>
-            <w:pPr>
-              <w:ind w:left="196" w:hanging="196"/>
-            </w:pPr>
+          <w:p>
+            <w:r>
+              <w:t>Crying and saying</w:t>
+            </w:r>
+          </w:p>
+          <w:p>
+            <w:r>
+              <w:t>Glory to God in the highest</w:t>
+            </w:r>
+          </w:p>
+          <w:p>
+            <w:r>
+              <w:t>Peace on earth</w:t>
+            </w:r>
+          </w:p>
+          <w:p>
+            <w:r>
+              <w:t>Goodwill towards man.</w:t>
+            </w:r>
+          </w:p>
+        </w:tc>
+        <w:tc>
+          <w:tcPr>
+            <w:tcW w:w="1255" w:type="pct"/>
+          </w:tcPr>
+          <w:p>
+            <w:pPr>
+              <w:ind w:left="196" w:hanging="196"/>
+            </w:pPr>
+            <w:r>
+              <w:t>They cried out and said,</w:t>
+            </w:r>
+          </w:p>
+          <w:p>
+            <w:pPr>
+              <w:ind w:left="196" w:hanging="196"/>
+            </w:pPr>
+            <w:r>
+              <w:t>“glory to God in the highest</w:t>
+            </w:r>
+          </w:p>
+          <w:p>
+            <w:pPr>
+              <w:ind w:left="196" w:hanging="196"/>
+            </w:pPr>
+            <w:r>
+              <w:t>Peace on earth</w:t>
+            </w:r>
+          </w:p>
+          <w:p>
+            <w:pPr>
+              <w:ind w:left="196" w:hanging="196"/>
+            </w:pPr>
+            <w:r>
+              <w:t>And goodwill towards man.”</w:t>
+            </w:r>
           </w:p>
         </w:tc>
         <w:tc>
@@ -307,16 +550,78 @@
           <w:tcPr>
             <w:tcW w:w="1242" w:type="pct"/>
           </w:tcPr>
-          <w:p/>
-        </w:tc>
-        <w:tc>
-          <w:tcPr>
-            <w:tcW w:w="1255" w:type="pct"/>
-          </w:tcPr>
-          <w:p>
-            <w:pPr>
-              <w:ind w:left="196" w:hanging="196"/>
-            </w:pPr>
+          <w:p>
+            <w:r>
+              <w:t>The voice of the angels</w:t>
+            </w:r>
+          </w:p>
+          <w:p>
+            <w:r>
+              <w:t>Speaking with the shepherds</w:t>
+            </w:r>
+          </w:p>
+          <w:p>
+            <w:r>
+              <w:t>Saying: born to you today</w:t>
+            </w:r>
+          </w:p>
+          <w:p>
+            <w:r>
+              <w:t xml:space="preserve">The </w:t>
+            </w:r>
+            <w:proofErr w:type="spellStart"/>
+            <w:r>
+              <w:t>Saviour</w:t>
+            </w:r>
+            <w:proofErr w:type="spellEnd"/>
+            <w:r>
+              <w:t xml:space="preserve"> in Bethlehem</w:t>
+            </w:r>
+          </w:p>
+        </w:tc>
+        <w:tc>
+          <w:tcPr>
+            <w:tcW w:w="1255" w:type="pct"/>
+          </w:tcPr>
+          <w:p>
+            <w:pPr>
+              <w:ind w:left="196" w:hanging="196"/>
+            </w:pPr>
+            <w:r>
+              <w:t>The angelic voice,</w:t>
+            </w:r>
+          </w:p>
+          <w:p>
+            <w:pPr>
+              <w:ind w:left="196" w:hanging="196"/>
+            </w:pPr>
+            <w:r>
+              <w:t>Spoke to the shepherds, saying,</w:t>
+            </w:r>
+          </w:p>
+          <w:p>
+            <w:pPr>
+              <w:ind w:left="196" w:hanging="196"/>
+            </w:pPr>
+            <w:r>
+              <w:t>“Unto you is born today,</w:t>
+            </w:r>
+          </w:p>
+          <w:p>
+            <w:pPr>
+              <w:ind w:left="196" w:hanging="196"/>
+            </w:pPr>
+            <w:r>
+              <w:t xml:space="preserve">A </w:t>
+            </w:r>
+            <w:proofErr w:type="spellStart"/>
+            <w:r>
+              <w:t>saviour</w:t>
+            </w:r>
+            <w:proofErr w:type="spellEnd"/>
+            <w:r>
+              <w:t xml:space="preserve"> in Bethlehem.” </w:t>
+            </w:r>
           </w:p>
         </w:tc>
         <w:tc>
@@ -348,16 +653,67 @@
           <w:tcPr>
             <w:tcW w:w="1242" w:type="pct"/>
           </w:tcPr>
-          <w:p/>
-        </w:tc>
-        <w:tc>
-          <w:tcPr>
-            <w:tcW w:w="1255" w:type="pct"/>
-          </w:tcPr>
-          <w:p>
-            <w:pPr>
-              <w:ind w:left="196" w:hanging="196"/>
-            </w:pPr>
+          <w:p>
+            <w:r>
+              <w:t>The Magi came</w:t>
+            </w:r>
+          </w:p>
+          <w:p>
+            <w:proofErr w:type="spellStart"/>
+            <w:r>
+              <w:t>Fro</w:t>
+            </w:r>
+            <w:proofErr w:type="spellEnd"/>
+            <w:r>
+              <w:t xml:space="preserve"> the east to Jerusalem</w:t>
+            </w:r>
+          </w:p>
+          <w:p>
+            <w:r>
+              <w:t>Asking where is He who has been born</w:t>
+            </w:r>
+          </w:p>
+          <w:p>
+            <w:r>
+              <w:t>King of the Jews?</w:t>
+            </w:r>
+          </w:p>
+        </w:tc>
+        <w:tc>
+          <w:tcPr>
+            <w:tcW w:w="1255" w:type="pct"/>
+          </w:tcPr>
+          <w:p>
+            <w:pPr>
+              <w:ind w:left="196" w:hanging="196"/>
+            </w:pPr>
+            <w:r>
+              <w:t>The Magi came from the East</w:t>
+            </w:r>
+          </w:p>
+          <w:p>
+            <w:pPr>
+              <w:ind w:left="196" w:hanging="196"/>
+            </w:pPr>
+            <w:r>
+              <w:t>To Jerusalem asking,</w:t>
+            </w:r>
+          </w:p>
+          <w:p>
+            <w:pPr>
+              <w:ind w:left="196" w:hanging="196"/>
+            </w:pPr>
+            <w:r>
+              <w:t>“Where is He who has been born</w:t>
+            </w:r>
+          </w:p>
+          <w:p>
+            <w:pPr>
+              <w:ind w:left="196" w:hanging="196"/>
+            </w:pPr>
+            <w:r>
+              <w:t>The King of the Jews?</w:t>
+            </w:r>
           </w:p>
         </w:tc>
         <w:tc>
@@ -381,11 +737,11 @@
               <w:pStyle w:val="Coptic"/>
             </w:pPr>
             <w:r>
-              <w:t xml:space="preserve">Ⲑⲙⲉⲧⲥⲁⲓ̀ ⲛ̀ⲧⲉ ⲡⲉϥⲥⲓⲟⲩ: ⲁϥⲉⲣⲟⲩⲱⲓⲛⲓ ϧⲉⲛ ⲧⲉⲛⲭⲱⲣⲁ: ⲉ̀ⲣⲉ ϩⲁⲛⲥ̀ϧⲁⲓ ⲥ̀ⲥ̀ϧⲏⲟⲩⲧ ⲉ̀ⲣⲟϥ: ⲁⲛⲓ̀ </w:t>
+              <w:t xml:space="preserve">Ⲑⲙⲉⲧⲥⲁⲓ̀ ⲛ̀ⲧⲉ ⲡⲉϥⲥⲓⲟⲩ: ⲁϥⲉⲣⲟⲩⲱⲓⲛⲓ ϧⲉⲛ ⲧⲉⲛⲭⲱⲣⲁ: ⲉ̀ⲣⲉ </w:t>
             </w:r>
             <w:r>
               <w:lastRenderedPageBreak/>
-              <w:t>ⲛ̀ⲧⲉⲛⲟⲩⲱϣⲧ ⲙ̀ⲙⲟϥ.</w:t>
+              <w:t>ϩⲁⲛⲥ̀ϧⲁⲓ ⲥ̀ⲥ̀ϧⲏⲟⲩⲧ ⲉ̀ⲣⲟϥ: ⲁⲛⲓ̀ ⲛ̀ⲧⲉⲛⲟⲩⲱϣⲧ ⲙ̀ⲙⲟϥ.</w:t>
             </w:r>
           </w:p>
         </w:tc>
@@ -393,16 +749,66 @@
           <w:tcPr>
             <w:tcW w:w="1242" w:type="pct"/>
           </w:tcPr>
-          <w:p/>
-        </w:tc>
-        <w:tc>
-          <w:tcPr>
-            <w:tcW w:w="1255" w:type="pct"/>
-          </w:tcPr>
-          <w:p>
-            <w:pPr>
-              <w:ind w:left="196" w:hanging="196"/>
-            </w:pPr>
+          <w:p>
+            <w:r>
+              <w:lastRenderedPageBreak/>
+              <w:t>The splendor of His star</w:t>
+            </w:r>
+          </w:p>
+          <w:p>
+            <w:r>
+              <w:t>Appeared in our region</w:t>
+            </w:r>
+          </w:p>
+          <w:p>
+            <w:r>
+              <w:lastRenderedPageBreak/>
+              <w:t>As was written about Him</w:t>
+            </w:r>
+          </w:p>
+          <w:p>
+            <w:r>
+              <w:t>We came to worship Him.</w:t>
+            </w:r>
+          </w:p>
+        </w:tc>
+        <w:tc>
+          <w:tcPr>
+            <w:tcW w:w="1255" w:type="pct"/>
+          </w:tcPr>
+          <w:p>
+            <w:pPr>
+              <w:ind w:left="196" w:hanging="196"/>
+            </w:pPr>
+            <w:r>
+              <w:lastRenderedPageBreak/>
+              <w:t>The splendor of His star</w:t>
+            </w:r>
+          </w:p>
+          <w:p>
+            <w:pPr>
+              <w:ind w:left="196" w:hanging="196"/>
+            </w:pPr>
+            <w:r>
+              <w:t>Appeared in our land,</w:t>
+            </w:r>
+          </w:p>
+          <w:p>
+            <w:pPr>
+              <w:ind w:left="196" w:hanging="196"/>
+            </w:pPr>
+            <w:r>
+              <w:lastRenderedPageBreak/>
+              <w:t>As was prophesied afore,</w:t>
+            </w:r>
+          </w:p>
+          <w:p>
+            <w:pPr>
+              <w:ind w:left="196" w:hanging="196"/>
+            </w:pPr>
+            <w:r>
+              <w:t>We came to worship Him.”</w:t>
+            </w:r>
           </w:p>
         </w:tc>
         <w:tc>
@@ -435,16 +841,62 @@
           <w:tcPr>
             <w:tcW w:w="1242" w:type="pct"/>
           </w:tcPr>
-          <w:p/>
-        </w:tc>
-        <w:tc>
-          <w:tcPr>
-            <w:tcW w:w="1255" w:type="pct"/>
-          </w:tcPr>
-          <w:p>
-            <w:pPr>
-              <w:ind w:left="196" w:hanging="196"/>
-            </w:pPr>
+          <w:p>
+            <w:r>
+              <w:t>Hasten O people</w:t>
+            </w:r>
+          </w:p>
+          <w:p>
+            <w:r>
+              <w:t>To worship God the Logos</w:t>
+            </w:r>
+          </w:p>
+          <w:p>
+            <w:r>
+              <w:t>Who was born of the Virgin</w:t>
+            </w:r>
+          </w:p>
+          <w:p>
+            <w:r>
+              <w:t>And saved our race.</w:t>
+            </w:r>
+          </w:p>
+        </w:tc>
+        <w:tc>
+          <w:tcPr>
+            <w:tcW w:w="1255" w:type="pct"/>
+          </w:tcPr>
+          <w:p>
+            <w:pPr>
+              <w:ind w:left="196" w:hanging="196"/>
+            </w:pPr>
+            <w:r>
+              <w:t>Make haste O you people,</w:t>
+            </w:r>
+          </w:p>
+          <w:p>
+            <w:pPr>
+              <w:ind w:left="196" w:hanging="196"/>
+            </w:pPr>
+            <w:r>
+              <w:t>To worship God the Logos,</w:t>
+            </w:r>
+          </w:p>
+          <w:p>
+            <w:pPr>
+              <w:ind w:left="196" w:hanging="196"/>
+            </w:pPr>
+            <w:r>
+              <w:t>Who was born of the Virgin,</w:t>
+            </w:r>
+          </w:p>
+          <w:p>
+            <w:pPr>
+              <w:ind w:left="196" w:hanging="196"/>
+            </w:pPr>
+            <w:r>
+              <w:t>And saved our race.</w:t>
+            </w:r>
           </w:p>
         </w:tc>
         <w:tc>
@@ -484,16 +936,62 @@
           <w:tcPr>
             <w:tcW w:w="1242" w:type="pct"/>
           </w:tcPr>
-          <w:p/>
-        </w:tc>
-        <w:tc>
-          <w:tcPr>
-            <w:tcW w:w="1255" w:type="pct"/>
-          </w:tcPr>
-          <w:p>
-            <w:pPr>
-              <w:ind w:left="196" w:hanging="196"/>
-            </w:pPr>
+          <w:p>
+            <w:r>
+              <w:t>As it was spoken</w:t>
+            </w:r>
+          </w:p>
+          <w:p>
+            <w:r>
+              <w:t>By Micah the prophet</w:t>
+            </w:r>
+          </w:p>
+          <w:p>
+            <w:r>
+              <w:t>Out of you will come a Ruler</w:t>
+            </w:r>
+          </w:p>
+          <w:p>
+            <w:r>
+              <w:t>Out of the city of Bethlehem.</w:t>
+            </w:r>
+          </w:p>
+        </w:tc>
+        <w:tc>
+          <w:tcPr>
+            <w:tcW w:w="1255" w:type="pct"/>
+          </w:tcPr>
+          <w:p>
+            <w:pPr>
+              <w:ind w:left="196" w:hanging="196"/>
+            </w:pPr>
+            <w:r>
+              <w:t>As it was prophesied,</w:t>
+            </w:r>
+          </w:p>
+          <w:p>
+            <w:pPr>
+              <w:ind w:left="196" w:hanging="196"/>
+            </w:pPr>
+            <w:r>
+              <w:t>By Micah the prophet,</w:t>
+            </w:r>
+          </w:p>
+          <w:p>
+            <w:pPr>
+              <w:ind w:left="196" w:hanging="196"/>
+            </w:pPr>
+            <w:r>
+              <w:t>“Out of you will come a ruler,</w:t>
+            </w:r>
+          </w:p>
+          <w:p>
+            <w:pPr>
+              <w:ind w:left="196" w:hanging="196"/>
+            </w:pPr>
+            <w:r>
+              <w:t>From the city of Bethlehem.”</w:t>
+            </w:r>
           </w:p>
         </w:tc>
         <w:tc>
@@ -525,16 +1023,50 @@
           <w:tcPr>
             <w:tcW w:w="1242" w:type="pct"/>
           </w:tcPr>
-          <w:p/>
-        </w:tc>
-        <w:tc>
-          <w:tcPr>
-            <w:tcW w:w="1255" w:type="pct"/>
-          </w:tcPr>
-          <w:p>
-            <w:pPr>
-              <w:ind w:left="196" w:hanging="196"/>
-            </w:pPr>
+          <w:p>
+            <w:r>
+              <w:t>Also, the prophetic voices</w:t>
+            </w:r>
+          </w:p>
+          <w:p>
+            <w:r>
+              <w:t>Were filled</w:t>
+            </w:r>
+          </w:p>
+          <w:p>
+            <w:r>
+              <w:t>While prophesied</w:t>
+            </w:r>
+          </w:p>
+          <w:p>
+            <w:r>
+              <w:t>About the birth of Christ.</w:t>
+            </w:r>
+          </w:p>
+        </w:tc>
+        <w:tc>
+          <w:tcPr>
+            <w:tcW w:w="1255" w:type="pct"/>
+          </w:tcPr>
+          <w:p>
+            <w:r>
+              <w:t>The prophetic voices</w:t>
+            </w:r>
+          </w:p>
+          <w:p>
+            <w:r>
+              <w:t>Were fulfilled,</w:t>
+            </w:r>
+          </w:p>
+          <w:p>
+            <w:r>
+              <w:t>Which prophesied</w:t>
+            </w:r>
+          </w:p>
+          <w:p>
+            <w:r>
+              <w:t>Of the birth of Christ.</w:t>
+            </w:r>
           </w:p>
         </w:tc>
         <w:tc>
@@ -574,16 +1106,70 @@
           <w:tcPr>
             <w:tcW w:w="1242" w:type="pct"/>
           </w:tcPr>
-          <w:p/>
-        </w:tc>
-        <w:tc>
-          <w:tcPr>
-            <w:tcW w:w="1255" w:type="pct"/>
-          </w:tcPr>
-          <w:p>
-            <w:pPr>
-              <w:ind w:left="196" w:hanging="196"/>
-            </w:pPr>
+          <w:p>
+            <w:r>
+              <w:t>Let us honor His Greatness</w:t>
+            </w:r>
+          </w:p>
+          <w:p>
+            <w:r>
+              <w:t>With the high ranks</w:t>
+            </w:r>
+          </w:p>
+          <w:p>
+            <w:r>
+              <w:t>And cry with joy saying</w:t>
+            </w:r>
+          </w:p>
+          <w:p>
+            <w:r>
+              <w:t>Glory to God in the highest</w:t>
+            </w:r>
+          </w:p>
+        </w:tc>
+        <w:tc>
+          <w:tcPr>
+            <w:tcW w:w="1255" w:type="pct"/>
+          </w:tcPr>
+          <w:p>
+            <w:pPr>
+              <w:ind w:left="196" w:hanging="196"/>
+            </w:pPr>
+            <w:r>
+              <w:t xml:space="preserve">Let us </w:t>
+            </w:r>
+            <w:proofErr w:type="spellStart"/>
+            <w:r>
+              <w:t>honour</w:t>
+            </w:r>
+            <w:proofErr w:type="spellEnd"/>
+            <w:r>
+              <w:t xml:space="preserve"> His greatness,</w:t>
+            </w:r>
+          </w:p>
+          <w:p>
+            <w:pPr>
+              <w:ind w:left="196" w:hanging="196"/>
+            </w:pPr>
+            <w:r>
+              <w:t>With the orders on high,</w:t>
+            </w:r>
+          </w:p>
+          <w:p>
+            <w:pPr>
+              <w:ind w:left="196" w:hanging="196"/>
+            </w:pPr>
+            <w:r>
+              <w:t>And cry out joyfully,</w:t>
+            </w:r>
+          </w:p>
+          <w:p>
+            <w:pPr>
+              <w:ind w:left="196" w:hanging="196"/>
+            </w:pPr>
+            <w:r>
+              <w:t>“Glory to God in the highest.”</w:t>
+            </w:r>
           </w:p>
         </w:tc>
         <w:tc>
@@ -615,16 +1201,69 @@
           <w:tcPr>
             <w:tcW w:w="1242" w:type="pct"/>
           </w:tcPr>
-          <w:p/>
-        </w:tc>
-        <w:tc>
-          <w:tcPr>
-            <w:tcW w:w="1255" w:type="pct"/>
-          </w:tcPr>
-          <w:p>
-            <w:pPr>
-              <w:ind w:left="196" w:hanging="196"/>
-            </w:pPr>
+          <w:p>
+            <w:r>
+              <w:t>The Magi came to Him</w:t>
+            </w:r>
+          </w:p>
+          <w:p>
+            <w:r>
+              <w:t>Diligently seeking Him</w:t>
+            </w:r>
+          </w:p>
+          <w:p>
+            <w:r>
+              <w:t>Saying Where is He who has been born</w:t>
+            </w:r>
+          </w:p>
+          <w:p>
+            <w:r>
+              <w:t>King of the Jews?</w:t>
+            </w:r>
+          </w:p>
+        </w:tc>
+        <w:tc>
+          <w:tcPr>
+            <w:tcW w:w="1255" w:type="pct"/>
+          </w:tcPr>
+          <w:p>
+            <w:pPr>
+              <w:ind w:left="196" w:hanging="196"/>
+            </w:pPr>
+            <w:r>
+              <w:t>The Magi came to,</w:t>
+            </w:r>
+          </w:p>
+          <w:p>
+            <w:pPr>
+              <w:ind w:left="196" w:hanging="196"/>
+            </w:pPr>
+            <w:r>
+              <w:t>Diligently seeking Him,</w:t>
+            </w:r>
+          </w:p>
+          <w:p>
+            <w:pPr>
+              <w:ind w:left="196" w:hanging="196"/>
+            </w:pPr>
+            <w:proofErr w:type="spellStart"/>
+            <w:r>
+              <w:t>Asing</w:t>
+            </w:r>
+            <w:proofErr w:type="spellEnd"/>
+            <w:r>
+              <w:t>, “where is His who has been born</w:t>
+            </w:r>
+          </w:p>
+          <w:p>
+            <w:pPr>
+              <w:ind w:left="196" w:hanging="196"/>
+            </w:pPr>
+            <w:r>
+              <w:t>The King of the Jews?”</w:t>
+            </w:r>
+            <w:bookmarkStart w:id="0" w:name="_GoBack"/>
+            <w:bookmarkEnd w:id="0"/>
           </w:p>
         </w:tc>
         <w:tc>
@@ -672,7 +1311,26 @@
           <w:tcPr>
             <w:tcW w:w="1242" w:type="pct"/>
           </w:tcPr>
-          <w:p/>
+          <w:p>
+            <w:r>
+              <w:t>Truly in the same hour</w:t>
+            </w:r>
+          </w:p>
+          <w:p>
+            <w:r>
+              <w:t>When Herod heard</w:t>
+            </w:r>
+          </w:p>
+          <w:p>
+            <w:r>
+              <w:t>He was afraid and troubled</w:t>
+            </w:r>
+          </w:p>
+          <w:p>
+            <w:r>
+              <w:t>And all Jerusalem with Him.</w:t>
+            </w:r>
+          </w:p>
         </w:tc>
         <w:tc>
           <w:tcPr>
@@ -721,7 +1379,26 @@
           <w:tcPr>
             <w:tcW w:w="1242" w:type="pct"/>
           </w:tcPr>
-          <w:p/>
+          <w:p>
+            <w:r>
+              <w:t>Fear fell in the king’s heart</w:t>
+            </w:r>
+          </w:p>
+          <w:p>
+            <w:r>
+              <w:t>And all with him</w:t>
+            </w:r>
+          </w:p>
+          <w:p>
+            <w:r>
+              <w:t>For the birth of our Savior</w:t>
+            </w:r>
+          </w:p>
+          <w:p>
+            <w:r>
+              <w:t>And King Jesus Christ.</w:t>
+            </w:r>
+          </w:p>
         </w:tc>
         <w:tc>
           <w:tcPr>
@@ -754,11 +1431,11 @@
               <w:pStyle w:val="Coptic"/>
             </w:pPr>
             <w:r>
-              <w:t xml:space="preserve">Ⲡⲁⲓⲣⲏϯ ⲁϥⲙⲟⲩϯ ⲉ̀ⲛⲓⲙⲁⲅⲟⲥ ⲛ̀ⲭⲱⲡ: ⲁϥⲟⲩⲟⲣⲡⲟⲩ ⲉ̀Ⲃⲏⲑⲗⲉⲉⲙ: ϫⲉ ⲉ̀ⲣⲉⲧⲉⲛⲛⲁϫⲓⲙⲓ ⲙ̀ⲡⲓⲁ̀ⲗⲟⲩ: ⲫⲏⲉ̀ⲧⲁⲩⲙⲁⲥϥ ϧⲉⲛ ⲡⲓⲙⲁ ⲉ̀ⲧⲉ </w:t>
+              <w:t xml:space="preserve">Ⲡⲁⲓⲣⲏϯ ⲁϥⲙⲟⲩϯ ⲉ̀ⲛⲓⲙⲁⲅⲟⲥ </w:t>
             </w:r>
             <w:r>
               <w:lastRenderedPageBreak/>
-              <w:t>ⲙ̀ⲙⲁⲩ.</w:t>
+              <w:t>ⲛ̀ⲭⲱⲡ: ⲁϥⲟⲩⲟⲣⲡⲟⲩ ⲉ̀Ⲃⲏⲑⲗⲉⲉⲙ: ϫⲉ ⲉ̀ⲣⲉⲧⲉⲛⲛⲁϫⲓⲙⲓ ⲙ̀ⲡⲓⲁ̀ⲗⲟⲩ: ⲫⲏⲉ̀ⲧⲁⲩⲙⲁⲥϥ ϧⲉⲛ ⲡⲓⲙⲁ ⲉ̀ⲧⲉ ⲙ̀ⲙⲁⲩ.</w:t>
             </w:r>
           </w:p>
         </w:tc>
@@ -766,7 +1443,33 @@
           <w:tcPr>
             <w:tcW w:w="1242" w:type="pct"/>
           </w:tcPr>
-          <w:p/>
+          <w:p>
+            <w:r>
+              <w:lastRenderedPageBreak/>
+              <w:t>He secretly called the Magi</w:t>
+            </w:r>
+          </w:p>
+          <w:p>
+            <w:r>
+              <w:lastRenderedPageBreak/>
+              <w:t>And sent them to Bethlehem saying</w:t>
+            </w:r>
+          </w:p>
+          <w:p>
+            <w:r>
+              <w:t>When you find the child</w:t>
+            </w:r>
+          </w:p>
+          <w:p>
+            <w:r>
+              <w:t xml:space="preserve">Who was born in that </w:t>
+            </w:r>
+            <w:proofErr w:type="gramStart"/>
+            <w:r>
+              <w:t>place.</w:t>
+            </w:r>
+            <w:proofErr w:type="gramEnd"/>
+          </w:p>
         </w:tc>
         <w:tc>
           <w:tcPr>
@@ -808,7 +1511,26 @@
           <w:tcPr>
             <w:tcW w:w="1242" w:type="pct"/>
           </w:tcPr>
-          <w:p/>
+          <w:p>
+            <w:r>
+              <w:t>The mouth of the evangelist</w:t>
+            </w:r>
+          </w:p>
+          <w:p>
+            <w:r>
+              <w:t>Matthew the Apostle</w:t>
+            </w:r>
+          </w:p>
+          <w:p>
+            <w:r>
+              <w:t>Witnessed of these words</w:t>
+            </w:r>
+          </w:p>
+          <w:p>
+            <w:r>
+              <w:t>About the birth of our savior.</w:t>
+            </w:r>
+          </w:p>
         </w:tc>
         <w:tc>
           <w:tcPr>
@@ -857,7 +1579,26 @@
           <w:tcPr>
             <w:tcW w:w="1242" w:type="pct"/>
           </w:tcPr>
-          <w:p/>
+          <w:p>
+            <w:r>
+              <w:t>Hear also the prophecy</w:t>
+            </w:r>
+          </w:p>
+          <w:p>
+            <w:r>
+              <w:t>Of David the psalmist</w:t>
+            </w:r>
+          </w:p>
+          <w:p>
+            <w:r>
+              <w:t>He shall live and be given</w:t>
+            </w:r>
+          </w:p>
+          <w:p>
+            <w:r>
+              <w:t>From the gold of Arabia.</w:t>
+            </w:r>
+          </w:p>
         </w:tc>
         <w:tc>
           <w:tcPr>
@@ -906,7 +1647,31 @@
           <w:tcPr>
             <w:tcW w:w="1242" w:type="pct"/>
           </w:tcPr>
-          <w:p/>
+          <w:p>
+            <w:r>
+              <w:t>The prophecy of Isaiah</w:t>
+            </w:r>
+          </w:p>
+          <w:p>
+            <w:r>
+              <w:t>Informs us about</w:t>
+            </w:r>
+          </w:p>
+          <w:p>
+            <w:r>
+              <w:t xml:space="preserve">The birth of our </w:t>
+            </w:r>
+            <w:proofErr w:type="spellStart"/>
+            <w:r>
+              <w:t>Saviour</w:t>
+            </w:r>
+            <w:proofErr w:type="spellEnd"/>
+          </w:p>
+          <w:p>
+            <w:r>
+              <w:t>As he says.</w:t>
+            </w:r>
+          </w:p>
         </w:tc>
         <w:tc>
           <w:tcPr>
@@ -947,7 +1712,26 @@
           <w:tcPr>
             <w:tcW w:w="1242" w:type="pct"/>
           </w:tcPr>
-          <w:p/>
+          <w:p>
+            <w:r>
+              <w:t>Behold the virgin</w:t>
+            </w:r>
+          </w:p>
+          <w:p>
+            <w:r>
+              <w:t>Shall conceive and give birth to a son</w:t>
+            </w:r>
+          </w:p>
+          <w:p>
+            <w:r>
+              <w:t>And shall call His name Immanuel</w:t>
+            </w:r>
+          </w:p>
+          <w:p>
+            <w:r>
+              <w:t>That means “God with us”.</w:t>
+            </w:r>
+          </w:p>
         </w:tc>
         <w:tc>
           <w:tcPr>
@@ -988,7 +1772,26 @@
           <w:tcPr>
             <w:tcW w:w="1242" w:type="pct"/>
           </w:tcPr>
-          <w:p/>
+          <w:p>
+            <w:r>
+              <w:t>This is the Lord of lords</w:t>
+            </w:r>
+          </w:p>
+          <w:p>
+            <w:r>
+              <w:t>King of kings</w:t>
+            </w:r>
+          </w:p>
+          <w:p>
+            <w:r>
+              <w:t>The Virgin gave birth to Him</w:t>
+            </w:r>
+          </w:p>
+          <w:p>
+            <w:r>
+              <w:t>In Bethlehem of Judea.</w:t>
+            </w:r>
+          </w:p>
         </w:tc>
         <w:tc>
           <w:tcPr>
@@ -1029,7 +1832,34 @@
           <w:tcPr>
             <w:tcW w:w="1242" w:type="pct"/>
           </w:tcPr>
-          <w:p/>
+          <w:p>
+            <w:r>
+              <w:t>Hail to you, O Virgin</w:t>
+            </w:r>
+          </w:p>
+          <w:p>
+            <w:r>
+              <w:t xml:space="preserve">The </w:t>
+            </w:r>
+            <w:proofErr w:type="spellStart"/>
+            <w:r>
+              <w:t>cherubimic</w:t>
+            </w:r>
+            <w:proofErr w:type="spellEnd"/>
+            <w:r>
+              <w:t xml:space="preserve"> throne</w:t>
+            </w:r>
+          </w:p>
+          <w:p>
+            <w:r>
+              <w:t>Which carried</w:t>
+            </w:r>
+          </w:p>
+          <w:p>
+            <w:r>
+              <w:t>The Ancient of days.</w:t>
+            </w:r>
+          </w:p>
         </w:tc>
         <w:tc>
           <w:tcPr>
@@ -1081,7 +1911,11 @@
             </w:r>
             <w:proofErr w:type="spellEnd"/>
             <w:r>
-              <w:t>: ⲁϥⲛⲟϩⲉⲙ ⲉ̀ⲃⲟⲗ ⲛ̀ⲛⲉⲯⲩⲭⲏ.</w:t>
+              <w:t xml:space="preserve">: </w:t>
+            </w:r>
+            <w:r>
+              <w:lastRenderedPageBreak/>
+              <w:t>ⲁϥⲛⲟϩⲉⲙ ⲉ̀ⲃⲟⲗ ⲛ̀ⲛⲉⲯⲩⲭⲏ.</w:t>
             </w:r>
           </w:p>
         </w:tc>
@@ -1089,28 +1923,47 @@
           <w:tcPr>
             <w:tcW w:w="1242" w:type="pct"/>
           </w:tcPr>
-          <w:p/>
-        </w:tc>
-        <w:tc>
-          <w:tcPr>
-            <w:tcW w:w="1255" w:type="pct"/>
-          </w:tcPr>
-          <w:p>
-            <w:pPr>
-              <w:ind w:left="196" w:hanging="196"/>
-            </w:pPr>
-          </w:p>
-        </w:tc>
-        <w:tc>
-          <w:tcPr>
-            <w:tcW w:w="1255" w:type="pct"/>
-          </w:tcPr>
-          <w:p>
-            <w:pPr>
-              <w:ind w:left="196" w:hanging="196"/>
-            </w:pPr>
-            <w:bookmarkStart w:id="0" w:name="_GoBack"/>
-            <w:bookmarkEnd w:id="0"/>
+          <w:p>
+            <w:r>
+              <w:lastRenderedPageBreak/>
+              <w:t>Your virginity is great</w:t>
+            </w:r>
+          </w:p>
+          <w:p>
+            <w:r>
+              <w:t>And vary radiant</w:t>
+            </w:r>
+          </w:p>
+          <w:p>
+            <w:r>
+              <w:t>For the One incarnate of you</w:t>
+            </w:r>
+          </w:p>
+          <w:p>
+            <w:r>
+              <w:lastRenderedPageBreak/>
+              <w:t>Saved our souls.</w:t>
+            </w:r>
+          </w:p>
+        </w:tc>
+        <w:tc>
+          <w:tcPr>
+            <w:tcW w:w="1255" w:type="pct"/>
+          </w:tcPr>
+          <w:p>
+            <w:pPr>
+              <w:ind w:left="196" w:hanging="196"/>
+            </w:pPr>
+          </w:p>
+        </w:tc>
+        <w:tc>
+          <w:tcPr>
+            <w:tcW w:w="1255" w:type="pct"/>
+          </w:tcPr>
+          <w:p>
+            <w:pPr>
+              <w:ind w:left="196" w:hanging="196"/>
+            </w:pPr>
           </w:p>
         </w:tc>
       </w:tr>
@@ -1130,14 +1983,8 @@
               <w:rPr>
                 <w:rFonts w:eastAsia="Arial Unicode MS" w:cs="FreeSerifAvvaShenouda"/>
               </w:rPr>
-              <w:t xml:space="preserve">Ⲱⲟⲩⲛⲓⲁ̀ϯ ⲛ̀ⲑⲟ ϧⲉⲛ ⲟⲩⲙⲉⲑⲙⲏⲓ: ⲱ̀ ⲑ̀ⲙⲁⲩ ⲙ̀ⲡⲓⲟⲩⲱⲓⲛⲓ ⲙ̀ⲙⲏⲓ: ⲛ̀ⲑⲟ ⲡⲉ ϯⲛⲟⲩⲛⲓ ⲉⲧⲥ̀ⲙⲁⲣⲱⲟⲩⲧ: ⲑⲏⲉ̀ⲧⲁⲥ </w:t>
-            </w:r>
-            <w:r>
-              <w:rPr>
-                <w:rFonts w:eastAsia="Arial Unicode MS" w:cs="FreeSerifAvvaShenouda"/>
-              </w:rPr>
               <w:lastRenderedPageBreak/>
-              <w:t>ⲣⲏⲧⲟⲥ ϯⲕⲁⲣⲡⲟⲥ.</w:t>
+              <w:t>Ⲱⲟⲩⲛⲓⲁ̀ϯ ⲛ̀ⲑⲟ ϧⲉⲛ ⲟⲩⲙⲉⲑⲙⲏⲓ: ⲱ̀ ⲑ̀ⲙⲁⲩ ⲙ̀ⲡⲓⲟⲩⲱⲓⲛⲓ ⲙ̀ⲙⲏⲓ: ⲛ̀ⲑⲟ ⲡⲉ ϯⲛⲟⲩⲛⲓ ⲉⲧⲥ̀ⲙⲁⲣⲱⲟⲩⲧ: ⲑⲏⲉ̀ⲧⲁⲥ ⲣⲏⲧⲟⲥ ϯⲕⲁⲣⲡⲟⲥ.</w:t>
             </w:r>
           </w:p>
         </w:tc>
@@ -1145,7 +1992,28 @@
           <w:tcPr>
             <w:tcW w:w="1242" w:type="pct"/>
           </w:tcPr>
-          <w:p/>
+          <w:p>
+            <w:r>
+              <w:t>Blessed are you, in truth</w:t>
+            </w:r>
+          </w:p>
+          <w:p>
+            <w:r>
+              <w:t>O Mother of the True Light</w:t>
+            </w:r>
+          </w:p>
+          <w:p>
+            <w:r>
+              <w:t>You are the blessed root</w:t>
+            </w:r>
+          </w:p>
+          <w:p>
+            <w:proofErr w:type="gramStart"/>
+            <w:r>
+              <w:t>Which blossomed and gave fruit.</w:t>
+            </w:r>
+            <w:proofErr w:type="gramEnd"/>
+          </w:p>
         </w:tc>
         <w:tc>
           <w:tcPr>
@@ -1178,7 +2046,6 @@
               <w:pStyle w:val="Coptic"/>
             </w:pPr>
             <w:r>
-              <w:lastRenderedPageBreak/>
               <w:t>Ϣⲁ ⲉ̀ⲛⲉϩ ⲧⲉⲛϩⲱⲥ ⲉ̀ⲣⲟ: ϫⲉ ⲁ̀ⲣⲉⲙⲓⲥⲓ ⲙ̀ⲡ̀ⲟⲩⲣⲟ: ⲟⲩⲟϩ ⲁϥⲧⲟⲩϫⲟ ⲙ̀ⲡⲉⲛⲅⲉⲛⲟⲥ: ⲉ̀ⲃⲟⲗϧⲉⲛ ⲛⲉⲛ</w:t>
             </w:r>
             <w:proofErr w:type="spellStart"/>
@@ -1195,7 +2062,26 @@
           <w:tcPr>
             <w:tcW w:w="1242" w:type="pct"/>
           </w:tcPr>
-          <w:p/>
+          <w:p>
+            <w:r>
+              <w:t>We praise you for ever</w:t>
+            </w:r>
+          </w:p>
+          <w:p>
+            <w:r>
+              <w:t>For you gave birth to the King</w:t>
+            </w:r>
+          </w:p>
+          <w:p>
+            <w:r>
+              <w:t>Who saved our race</w:t>
+            </w:r>
+          </w:p>
+          <w:p>
+            <w:r>
+              <w:t>From our evil enemies.</w:t>
+            </w:r>
+          </w:p>
         </w:tc>
         <w:tc>
           <w:tcPr>
@@ -1252,7 +2138,26 @@
           <w:tcPr>
             <w:tcW w:w="1242" w:type="pct"/>
           </w:tcPr>
-          <w:p/>
+          <w:p>
+            <w:r>
+              <w:t>Blessed is your Fruit</w:t>
+            </w:r>
+          </w:p>
+          <w:p>
+            <w:r>
+              <w:t>O true vine</w:t>
+            </w:r>
+          </w:p>
+          <w:p>
+            <w:r>
+              <w:t>Which was incarnate of you</w:t>
+            </w:r>
+          </w:p>
+          <w:p>
+            <w:r>
+              <w:t>He is the True God.</w:t>
+            </w:r>
+          </w:p>
         </w:tc>
         <w:tc>
           <w:tcPr>
@@ -1293,7 +2198,26 @@
           <w:tcPr>
             <w:tcW w:w="1242" w:type="pct"/>
           </w:tcPr>
-          <w:p/>
+          <w:p>
+            <w:r>
+              <w:t>With praise we praise you</w:t>
+            </w:r>
+          </w:p>
+          <w:p>
+            <w:r>
+              <w:t xml:space="preserve">With the high ranks </w:t>
+            </w:r>
+          </w:p>
+          <w:p>
+            <w:r>
+              <w:t>We celebrate with joy</w:t>
+            </w:r>
+          </w:p>
+          <w:p>
+            <w:r>
+              <w:t>For Immanuel is born to us.</w:t>
+            </w:r>
+          </w:p>
         </w:tc>
         <w:tc>
           <w:tcPr>
@@ -1334,7 +2258,26 @@
           <w:tcPr>
             <w:tcW w:w="1242" w:type="pct"/>
           </w:tcPr>
-          <w:p/>
+          <w:p>
+            <w:r>
+              <w:t>Mercy from the Son</w:t>
+            </w:r>
+          </w:p>
+          <w:p>
+            <w:r>
+              <w:t>For who keeps His commandments</w:t>
+            </w:r>
+          </w:p>
+          <w:p>
+            <w:r>
+              <w:t>May He make us worthy</w:t>
+            </w:r>
+          </w:p>
+          <w:p>
+            <w:r>
+              <w:t>For the forgiveness of our sins.</w:t>
+            </w:r>
+          </w:p>
         </w:tc>
         <w:tc>
           <w:tcPr>
@@ -1383,7 +2326,26 @@
           <w:tcPr>
             <w:tcW w:w="1242" w:type="pct"/>
           </w:tcPr>
-          <w:p/>
+          <w:p>
+            <w:r>
+              <w:t>O Christ, Our Master</w:t>
+            </w:r>
+          </w:p>
+          <w:p>
+            <w:r>
+              <w:t>Complete Your love to mankind</w:t>
+            </w:r>
+          </w:p>
+          <w:p>
+            <w:r>
+              <w:t>Guide us and make us steadfast</w:t>
+            </w:r>
+          </w:p>
+          <w:p>
+            <w:r>
+              <w:t>In Your upright faith.</w:t>
+            </w:r>
+          </w:p>
         </w:tc>
         <w:tc>
           <w:tcPr>
@@ -1432,7 +2394,34 @@
           <w:tcPr>
             <w:tcW w:w="1242" w:type="pct"/>
           </w:tcPr>
-          <w:p/>
+          <w:p>
+            <w:r>
+              <w:t>Accept our prayers to You</w:t>
+            </w:r>
+          </w:p>
+          <w:p>
+            <w:r>
+              <w:t>We the unworthy</w:t>
+            </w:r>
+          </w:p>
+          <w:p>
+            <w:r>
+              <w:t>Through the supplications of our lady</w:t>
+            </w:r>
+          </w:p>
+          <w:p>
+            <w:r>
+              <w:t xml:space="preserve">Mary the </w:t>
+            </w:r>
+            <w:proofErr w:type="spellStart"/>
+            <w:r>
+              <w:t>Theotokos</w:t>
+            </w:r>
+            <w:proofErr w:type="spellEnd"/>
+            <w:r>
+              <w:t>.</w:t>
+            </w:r>
+          </w:p>
         </w:tc>
         <w:tc>
           <w:tcPr>
@@ -1470,7 +2459,11 @@
             </w:r>
             <w:proofErr w:type="spellEnd"/>
             <w:r>
-              <w:t>ⲧⲱⲃϩ ⲙ̀ⲙⲱⲧⲉⲛ: ⲛⲁⲓⲟϯ ⲛⲉⲙ ⲛⲁⲥ̀ⲛⲏⲟⲩ ⲱ̀ ⲛⲁⲙⲉⲛⲣⲁϯ: ⲭⲱ ⲛⲏⲓ ⲉ̀ⲃⲟⲗ ϧⲁ ⲡⲓⲣⲉϥⲉⲣⲛⲟⲃⲓ: ϫⲉ ⲁⲓⲧⲱⲙⲧ ϧⲉⲛ ⲡⲓⲡⲉⲗⲁⲅⲟⲥ.</w:t>
+              <w:t xml:space="preserve">ⲧⲱⲃϩ ⲙ̀ⲙⲱⲧⲉⲛ: ⲛⲁⲓⲟϯ ⲛⲉⲙ ⲛⲁⲥ̀ⲛⲏⲟⲩ ⲱ̀ ⲛⲁⲙⲉⲛⲣⲁϯ: ⲭⲱ </w:t>
+            </w:r>
+            <w:r>
+              <w:lastRenderedPageBreak/>
+              <w:t>ⲛⲏⲓ ⲉ̀ⲃⲟⲗ ϧⲁ ⲡⲓⲣⲉϥⲉⲣⲛⲟⲃⲓ: ϫⲉ ⲁⲓⲧⲱⲙⲧ ϧⲉⲛ ⲡⲓⲡⲉⲗⲁⲅⲟⲥ.</w:t>
             </w:r>
           </w:p>
         </w:tc>
@@ -1478,7 +2471,31 @@
           <w:tcPr>
             <w:tcW w:w="1242" w:type="pct"/>
           </w:tcPr>
-          <w:p/>
+          <w:p>
+            <w:r>
+              <w:lastRenderedPageBreak/>
+              <w:t>I ask you, through the prayers of</w:t>
+            </w:r>
+          </w:p>
+          <w:p>
+            <w:r>
+              <w:t xml:space="preserve">My fathers, brethren and loved </w:t>
+            </w:r>
+            <w:r>
+              <w:lastRenderedPageBreak/>
+              <w:t>ones</w:t>
+            </w:r>
+          </w:p>
+          <w:p>
+            <w:r>
+              <w:t>Forgive me, I the sinner</w:t>
+            </w:r>
+          </w:p>
+          <w:p>
+            <w:r>
+              <w:t>For I cannot speak.</w:t>
+            </w:r>
+          </w:p>
         </w:tc>
         <w:tc>
           <w:tcPr>
@@ -1556,7 +2573,7 @@
 </file>
 
 <file path=word/styles.xml><?xml version="1.0" encoding="utf-8"?>
-<w:styles xmlns:r="http://schemas.openxmlformats.org/officeDocument/2006/relationships" xmlns:w="http://schemas.openxmlformats.org/wordprocessingml/2006/main">
+<w:styles xmlns:mc="http://schemas.openxmlformats.org/markup-compatibility/2006" xmlns:r="http://schemas.openxmlformats.org/officeDocument/2006/relationships" xmlns:w="http://schemas.openxmlformats.org/wordprocessingml/2006/main" xmlns:w14="http://schemas.microsoft.com/office/word/2010/wordml" mc:Ignorable="w14">
   <w:docDefaults>
     <w:rPrDefault>
       <w:rPr>
@@ -1757,7 +2774,6 @@
     <w:uiPriority w:val="99"/>
     <w:semiHidden/>
     <w:unhideWhenUsed/>
-    <w:qFormat/>
     <w:tblPr>
       <w:tblInd w:w="0" w:type="dxa"/>
       <w:tblCellMar>
@@ -1798,7 +2814,6 @@
       <w:spacing w:after="0" w:line="240" w:lineRule="auto"/>
     </w:pPr>
     <w:tblPr>
-      <w:tblInd w:w="0" w:type="dxa"/>
       <w:tblBorders>
         <w:top w:val="single" w:sz="4" w:space="0" w:color="auto"/>
         <w:left w:val="single" w:sz="4" w:space="0" w:color="auto"/>
@@ -1807,12 +2822,6 @@
         <w:insideH w:val="single" w:sz="4" w:space="0" w:color="auto"/>
         <w:insideV w:val="single" w:sz="4" w:space="0" w:color="auto"/>
       </w:tblBorders>
-      <w:tblCellMar>
-        <w:top w:w="0" w:type="dxa"/>
-        <w:left w:w="108" w:type="dxa"/>
-        <w:bottom w:w="0" w:type="dxa"/>
-        <w:right w:w="108" w:type="dxa"/>
-      </w:tblCellMar>
     </w:tblPr>
   </w:style>
   <w:style w:type="paragraph" w:customStyle="1" w:styleId="Coptic">
@@ -2404,4 +3413,16 @@
   <a:objectDefaults/>
   <a:extraClrSchemeLst/>
 </a:theme>
+</file>
+
+<file path=customXml/item1.xml><?xml version="1.0" encoding="utf-8"?>
+<b:Sources xmlns:b="http://schemas.openxmlformats.org/officeDocument/2006/bibliography" xmlns="http://schemas.openxmlformats.org/officeDocument/2006/bibliography" SelectedStyle="\APA.XSL" StyleName="APA"/>
+</file>
+
+<file path=customXml/itemProps1.xml><?xml version="1.0" encoding="utf-8"?>
+<ds:datastoreItem xmlns:ds="http://schemas.openxmlformats.org/officeDocument/2006/customXml" ds:itemID="{625DFD1F-6223-4A03-93D0-6FDAD74F41CF}">
+  <ds:schemaRefs>
+    <ds:schemaRef ds:uri="http://schemas.openxmlformats.org/officeDocument/2006/bibliography"/>
+  </ds:schemaRefs>
+</ds:datastoreItem>
 </file>
</xml_diff>

<commit_message>
finished 1st pass Sat Psali Nativity
</commit_message>
<xml_diff>
--- a/Psalmody Source/35 Nativity Psali Saturday.docx
+++ b/Psalmody Source/35 Nativity Psali Saturday.docx
@@ -173,15 +173,7 @@
               <w:pStyle w:val="Coptic"/>
             </w:pPr>
             <w:r>
-              <w:t xml:space="preserve">Ⲃⲟⲛ ⲟⲩⲣⲁϣⲓ ϣⲱⲡⲓ ⲙ̀ⲫⲟⲟⲩ: ϧⲉⲛ ⲧ̀ⲫⲉ ⲛⲉⲙ </w:t>
-            </w:r>
-            <w:proofErr w:type="spellStart"/>
-            <w:r>
-              <w:t>ϩⲓϫ</w:t>
-            </w:r>
-            <w:proofErr w:type="spellEnd"/>
-            <w:r>
-              <w:t>ⲉⲛ ⲡⲓⲕⲁϩⲓ: ϫⲉ ⲁ̀ϯⲡⲁⲣⲑⲉⲛⲟⲥ ⲙⲓⲥⲓ ⲙ̀Ⲫϯ: ⲉⲥⲧⲟⲃ ⲛ̀ϫⲉ ⲧⲉⲥⲡⲁⲣⲑⲉⲛⲓⲁ̀.</w:t>
+              <w:t>Ⲃⲟⲛ ⲟⲩⲣⲁϣⲓ ϣⲱⲡⲓ ⲙ̀ⲫⲟⲟⲩ: ϧⲉⲛ ⲧ̀ⲫⲉ ⲛⲉⲙ ϩⲓϫⲉⲛ ⲡⲓⲕⲁϩⲓ: ϫⲉ ⲁ̀ϯⲡⲁⲣⲑⲉⲛⲟⲥ ⲙⲓⲥⲓ ⲙ̀Ⲫϯ: ⲉⲥⲧⲟⲃ ⲛ̀ϫⲉ ⲧⲉⲥⲡⲁⲣⲑⲉⲛⲓⲁ̀.</w:t>
             </w:r>
           </w:p>
         </w:tc>
@@ -380,13 +372,8 @@
           </w:p>
           <w:p>
             <w:r>
-              <w:t xml:space="preserve">Who was born of the </w:t>
-            </w:r>
-            <w:proofErr w:type="gramStart"/>
-            <w:r>
-              <w:t>Virgin.</w:t>
-            </w:r>
-            <w:proofErr w:type="gramEnd"/>
+              <w:t>Who was born of the Virgin.</w:t>
+            </w:r>
           </w:p>
         </w:tc>
         <w:tc>
@@ -447,15 +434,7 @@
               <w:pStyle w:val="Coptic"/>
             </w:pPr>
             <w:r>
-              <w:t xml:space="preserve">Ⲉⲩⲱϣ ⲉ̀ⲃⲟⲗ ⲉⲩϫⲱ ⲙ̀ⲙⲟⲥ: ϫⲉ ⲟⲩⲱ̀ⲟⲩ ϧⲉⲛ ⲛⲏⲉⲧϭⲟⲥⲓ ⲙ̀Ⲫϯ: ⲛⲉⲙ ⲟⲩϩⲓⲣⲏⲛⲏ </w:t>
-            </w:r>
-            <w:proofErr w:type="spellStart"/>
-            <w:r>
-              <w:t>ϩⲓϫ</w:t>
-            </w:r>
-            <w:proofErr w:type="spellEnd"/>
-            <w:r>
-              <w:t>ⲉⲛ ⲡⲓⲕⲁϩⲓ: ⲛⲉⲙ ⲟⲩϯⲙⲁϯ ϧⲉⲛ ⲛⲓⲣⲱⲙⲓ.</w:t>
+              <w:t>Ⲉⲩⲱϣ ⲉ̀ⲃⲟⲗ ⲉⲩϫⲱ ⲙ̀ⲙⲟⲥ: ϫⲉ ⲟⲩⲱ̀ⲟⲩ ϧⲉⲛ ⲛⲏⲉⲧϭⲟⲥⲓ ⲙ̀Ⲫϯ: ⲛⲉⲙ ⲟⲩϩⲓⲣⲏⲛⲏ ϩⲓϫⲉⲛ ⲡⲓⲕⲁϩⲓ: ⲛⲉⲙ ⲟⲩϯⲙⲁϯ ϧⲉⲛ ⲛⲓⲣⲱⲙⲓ.</w:t>
             </w:r>
           </w:p>
         </w:tc>
@@ -567,15 +546,7 @@
           </w:p>
           <w:p>
             <w:r>
-              <w:t xml:space="preserve">The </w:t>
-            </w:r>
-            <w:proofErr w:type="spellStart"/>
-            <w:r>
-              <w:t>Saviour</w:t>
-            </w:r>
-            <w:proofErr w:type="spellEnd"/>
-            <w:r>
-              <w:t xml:space="preserve"> in Bethlehem</w:t>
+              <w:t>The Saviour in Bethlehem</w:t>
             </w:r>
           </w:p>
         </w:tc>
@@ -612,15 +583,7 @@
               <w:ind w:left="196" w:hanging="196"/>
             </w:pPr>
             <w:r>
-              <w:t xml:space="preserve">A </w:t>
-            </w:r>
-            <w:proofErr w:type="spellStart"/>
-            <w:r>
-              <w:t>saviour</w:t>
-            </w:r>
-            <w:proofErr w:type="spellEnd"/>
-            <w:r>
-              <w:t xml:space="preserve"> in Bethlehem.” </w:t>
+              <w:t xml:space="preserve">A saviour in Bethlehem.” </w:t>
             </w:r>
           </w:p>
         </w:tc>
@@ -659,13 +622,8 @@
             </w:r>
           </w:p>
           <w:p>
-            <w:proofErr w:type="spellStart"/>
-            <w:r>
-              <w:t>Fro</w:t>
-            </w:r>
-            <w:proofErr w:type="spellEnd"/>
-            <w:r>
-              <w:t xml:space="preserve"> the east to Jerusalem</w:t>
+            <w:r>
+              <w:t>Fro the east to Jerusalem</w:t>
             </w:r>
           </w:p>
           <w:p>
@@ -920,15 +878,7 @@
               <w:pStyle w:val="Coptic"/>
             </w:pPr>
             <w:r>
-              <w:t>Ⲕⲁⲧⲁ ⲫ̀ⲣⲏϯ ⲉ̀ⲧⲁ</w:t>
-            </w:r>
-            <w:proofErr w:type="spellStart"/>
-            <w:r>
-              <w:t>ϥϫ</w:t>
-            </w:r>
-            <w:proofErr w:type="spellEnd"/>
-            <w:r>
-              <w:t>ⲟⲥ: ⲛ̀ϫⲉ Ⲙⲓⲭⲉⲟⲥ ⲡⲓⲡ̀ⲣⲟⲫⲏⲧⲏⲥ: ⲉϥⲉ̀ⲓ̀ ⲛ̀ϫⲉ ⲟⲩϩⲟⲅⲟⲩⲙⲉⲛⲟⲥ: ⲉ̀ⲃⲟⲗϧⲉⲛ Ⲃⲏⲑⲗⲉⲉⲙ ϯⲃⲁⲕⲓ.</w:t>
+              <w:t>Ⲕⲁⲧⲁ ⲫ̀ⲣⲏϯ ⲉ̀ⲧⲁϥϫⲟⲥ: ⲛ̀ϫⲉ Ⲙⲓⲭⲉⲟⲥ ⲡⲓⲡ̀ⲣⲟⲫⲏⲧⲏⲥ: ⲉϥⲉ̀ⲓ̀ ⲛ̀ϫⲉ ⲟⲩϩⲟⲅⲟⲩⲙⲉⲛⲟⲥ: ⲉ̀ⲃⲟⲗϧⲉⲛ Ⲃⲏⲑⲗⲉⲉⲙ ϯⲃⲁⲕⲓ.</w:t>
             </w:r>
           </w:p>
         </w:tc>
@@ -1090,15 +1040,7 @@
               <w:pStyle w:val="Coptic"/>
             </w:pPr>
             <w:r>
-              <w:t>Ⲙⲁⲣⲉⲛϯⲱ̀ⲟⲩ ⲛ̀ⲧⲉϥⲙⲉⲛⲧⲛⲓ</w:t>
-            </w:r>
-            <w:proofErr w:type="spellStart"/>
-            <w:r>
-              <w:t>ϣϯ</w:t>
-            </w:r>
-            <w:proofErr w:type="spellEnd"/>
-            <w:r>
-              <w:t>: ⲛⲉⲙ ⲛⲓⲧⲁⲅⲙⲁ ⲛ̀ⲧⲉ ⲡ̀ϭⲓⲥⲓ: ⲟⲩⲟϩ ⲛ̀ⲱϣ ⲉ̀ⲃⲟⲗ ϧⲉⲛ ⲟⲩⲑⲉⲗⲏⲗ: ϫⲉ ⲟⲩⲱ̀ⲟⲩ ϧⲉⲛ ⲛⲏⲉⲧϭⲟⲥⲓⲥ ⲙ̀Ⲫϯ.</w:t>
+              <w:t>Ⲙⲁⲣⲉⲛϯⲱ̀ⲟⲩ ⲛ̀ⲧⲉϥⲙⲉⲛⲧⲛⲓϣϯ: ⲛⲉⲙ ⲛⲓⲧⲁⲅⲙⲁ ⲛ̀ⲧⲉ ⲡ̀ϭⲓⲥⲓ: ⲟⲩⲟϩ ⲛ̀ⲱϣ ⲉ̀ⲃⲟⲗ ϧⲉⲛ ⲟⲩⲑⲉⲗⲏⲗ: ϫⲉ ⲟⲩⲱ̀ⲟⲩ ϧⲉⲛ ⲛⲏⲉⲧϭⲟⲥⲓⲥ ⲙ̀Ⲫϯ.</w:t>
             </w:r>
           </w:p>
         </w:tc>
@@ -1136,15 +1078,7 @@
               <w:ind w:left="196" w:hanging="196"/>
             </w:pPr>
             <w:r>
-              <w:t xml:space="preserve">Let us </w:t>
-            </w:r>
-            <w:proofErr w:type="spellStart"/>
-            <w:r>
-              <w:t>honour</w:t>
-            </w:r>
-            <w:proofErr w:type="spellEnd"/>
-            <w:r>
-              <w:t xml:space="preserve"> His greatness,</w:t>
+              <w:t>Let us honour His greatness,</w:t>
             </w:r>
           </w:p>
           <w:p>
@@ -1246,11 +1180,9 @@
             <w:pPr>
               <w:ind w:left="196" w:hanging="196"/>
             </w:pPr>
-            <w:proofErr w:type="spellStart"/>
-            <w:r>
-              <w:t>Asing</w:t>
-            </w:r>
-            <w:proofErr w:type="spellEnd"/>
+            <w:r>
+              <w:t>Asking</w:t>
+            </w:r>
             <w:r>
               <w:t>, “where is His who has been born</w:t>
             </w:r>
@@ -1262,8 +1194,6 @@
             <w:r>
               <w:t>The King of the Jews?”</w:t>
             </w:r>
-            <w:bookmarkStart w:id="0" w:name="_GoBack"/>
-            <w:bookmarkEnd w:id="0"/>
           </w:p>
         </w:tc>
         <w:tc>
@@ -1287,23 +1217,7 @@
               <w:pStyle w:val="Coptic"/>
             </w:pPr>
             <w:r>
-              <w:t>Ⲝⲁⲡⲓⲛⲁ ϧⲉⲛ ϯⲟⲩⲛⲟⲩ: ⲉ̀ⲧⲁϥⲥⲱⲧⲉⲙ ⲛ̀ϫⲉ Ⲏ ⲣⲱⲇⲏⲥ: ⲁϥⲉⲣ</w:t>
-            </w:r>
-            <w:proofErr w:type="spellStart"/>
-            <w:r>
-              <w:t>ϩⲟϯ</w:t>
-            </w:r>
-            <w:proofErr w:type="spellEnd"/>
-            <w:r>
-              <w:t xml:space="preserve"> ⲟⲩⲟϩ ⲁ</w:t>
-            </w:r>
-            <w:proofErr w:type="spellStart"/>
-            <w:r>
-              <w:t>ϥϣ</w:t>
-            </w:r>
-            <w:proofErr w:type="spellEnd"/>
-            <w:r>
-              <w:t>̀ⲑⲟⲣⲧⲉⲡ: ⲛⲉⲙ Ⲓⲗ̄ⲏ̄ⲙ̄ ⲧⲏⲣⲥ ⲛⲉⲙⲁϥ.</w:t>
+              <w:t>Ⲝⲁⲡⲓⲛⲁ ϧⲉⲛ ϯⲟⲩⲛⲟⲩ: ⲉ̀ⲧⲁϥⲥⲱⲧⲉⲙ ⲛ̀ϫⲉ Ⲏ ⲣⲱⲇⲏⲥ: ⲁϥⲉⲣϩⲟϯ ⲟⲩⲟϩ ⲁϥϣ̀ⲑⲟⲣⲧⲉⲡ: ⲛⲉⲙ Ⲓⲗ̄ⲏ̄ⲙ̄ ⲧⲏⲣⲥ ⲛⲉⲙⲁϥ.</w:t>
             </w:r>
           </w:p>
         </w:tc>
@@ -1340,6 +1254,33 @@
             <w:pPr>
               <w:ind w:left="196" w:hanging="196"/>
             </w:pPr>
+            <w:r>
+              <w:t>In the very hour</w:t>
+            </w:r>
+          </w:p>
+          <w:p>
+            <w:pPr>
+              <w:ind w:left="196" w:hanging="196"/>
+            </w:pPr>
+            <w:r>
+              <w:t>Herod heard this,</w:t>
+            </w:r>
+          </w:p>
+          <w:p>
+            <w:pPr>
+              <w:ind w:left="196" w:hanging="196"/>
+            </w:pPr>
+            <w:r>
+              <w:t>He was fearful and disturbed,</w:t>
+            </w:r>
+          </w:p>
+          <w:p>
+            <w:pPr>
+              <w:ind w:left="196" w:hanging="196"/>
+            </w:pPr>
+            <w:r>
+              <w:t>And all of Jerusalem with him.</w:t>
+            </w:r>
           </w:p>
         </w:tc>
         <w:tc>
@@ -1363,15 +1304,7 @@
               <w:pStyle w:val="Coptic"/>
             </w:pPr>
             <w:r>
-              <w:t>Ⲟⲩ</w:t>
-            </w:r>
-            <w:proofErr w:type="spellStart"/>
-            <w:r>
-              <w:t>ϩⲟϯ</w:t>
-            </w:r>
-            <w:proofErr w:type="spellEnd"/>
-            <w:r>
-              <w:t xml:space="preserve"> ⲁⲥⲓ̀ ⲉ̀ϫⲉⲛ ⲡ̀ⲟⲩⲣⲟ: ⲛⲉⲙ ⲛⲏ ⲧⲏⲣⲟⲩ ⲉⲑⲛⲉⲙⲁϥ: ⲉⲑⲃⲉ ⲡ̀ϫⲓⲛⲙⲓⲥⲓ ⲙ̀ⲡⲉⲥ̄ⲱ̄ⲣ̄: ⲡⲉⲛⲟⲩⲣⲟ Ⲓⲏ̄ⲥ̄ Ⲡⲭ̄ⲥ̄.</w:t>
+              <w:t>Ⲟⲩϩⲟϯ ⲁⲥⲓ̀ ⲉ̀ϫⲉⲛ ⲡ̀ⲟⲩⲣⲟ: ⲛⲉⲙ ⲛⲏ ⲧⲏⲣⲟⲩ ⲉⲑⲛⲉⲙⲁϥ: ⲉⲑⲃⲉ ⲡ̀ϫⲓⲛⲙⲓⲥⲓ ⲙ̀ⲡⲉⲥ̄ⲱ̄ⲣ̄: ⲡⲉⲛⲟⲩⲣⲟ Ⲓⲏ̄ⲥ̄ Ⲡⲭ̄ⲥ̄.</w:t>
             </w:r>
           </w:p>
         </w:tc>
@@ -1408,6 +1341,33 @@
             <w:pPr>
               <w:ind w:left="196" w:hanging="196"/>
             </w:pPr>
+            <w:r>
+              <w:t>Fear fell upon the king’s heart,</w:t>
+            </w:r>
+          </w:p>
+          <w:p>
+            <w:pPr>
+              <w:ind w:left="196" w:hanging="196"/>
+            </w:pPr>
+            <w:r>
+              <w:t>And upon all those with him,</w:t>
+            </w:r>
+          </w:p>
+          <w:p>
+            <w:pPr>
+              <w:ind w:left="196" w:hanging="196"/>
+            </w:pPr>
+            <w:r>
+              <w:t>Of the birth of our Saviour</w:t>
+            </w:r>
+          </w:p>
+          <w:p>
+            <w:pPr>
+              <w:ind w:left="196" w:hanging="196"/>
+            </w:pPr>
+            <w:r>
+              <w:t>And our King, Jesus Christ.</w:t>
+            </w:r>
           </w:p>
         </w:tc>
         <w:tc>
@@ -1462,23 +1422,47 @@
           </w:p>
           <w:p>
             <w:r>
-              <w:t xml:space="preserve">Who was born in that </w:t>
-            </w:r>
-            <w:proofErr w:type="gramStart"/>
-            <w:r>
-              <w:t>place.</w:t>
-            </w:r>
-            <w:proofErr w:type="gramEnd"/>
-          </w:p>
-        </w:tc>
-        <w:tc>
-          <w:tcPr>
-            <w:tcW w:w="1255" w:type="pct"/>
-          </w:tcPr>
-          <w:p>
-            <w:pPr>
-              <w:ind w:left="196" w:hanging="196"/>
-            </w:pPr>
+              <w:t>Who was born in that place.</w:t>
+            </w:r>
+          </w:p>
+        </w:tc>
+        <w:tc>
+          <w:tcPr>
+            <w:tcW w:w="1255" w:type="pct"/>
+          </w:tcPr>
+          <w:p>
+            <w:pPr>
+              <w:ind w:left="196" w:hanging="196"/>
+            </w:pPr>
+            <w:r>
+              <w:lastRenderedPageBreak/>
+              <w:t>He secretly called the Magi,</w:t>
+            </w:r>
+          </w:p>
+          <w:p>
+            <w:pPr>
+              <w:ind w:left="196" w:hanging="196"/>
+            </w:pPr>
+            <w:r>
+              <w:lastRenderedPageBreak/>
+              <w:t>And sent them to Bethlehem, saying,</w:t>
+            </w:r>
+          </w:p>
+          <w:p>
+            <w:pPr>
+              <w:ind w:left="196" w:hanging="196"/>
+            </w:pPr>
+            <w:r>
+              <w:t>“Find the child</w:t>
+            </w:r>
+          </w:p>
+          <w:p>
+            <w:pPr>
+              <w:ind w:left="196" w:hanging="196"/>
+            </w:pPr>
+            <w:r>
+              <w:t>Who is born in that place.”</w:t>
+            </w:r>
           </w:p>
         </w:tc>
         <w:tc>
@@ -1540,6 +1524,33 @@
             <w:pPr>
               <w:ind w:left="196" w:hanging="196"/>
             </w:pPr>
+            <w:r>
+              <w:t>The lips of the Evangelist,</w:t>
+            </w:r>
+          </w:p>
+          <w:p>
+            <w:pPr>
+              <w:ind w:left="196" w:hanging="196"/>
+            </w:pPr>
+            <w:r>
+              <w:t>Matthew the Apostle,</w:t>
+            </w:r>
+          </w:p>
+          <w:p>
+            <w:pPr>
+              <w:ind w:left="196" w:hanging="196"/>
+            </w:pPr>
+            <w:r>
+              <w:t>Witnessed to these words</w:t>
+            </w:r>
+          </w:p>
+          <w:p>
+            <w:pPr>
+              <w:ind w:left="196" w:hanging="196"/>
+            </w:pPr>
+            <w:r>
+              <w:t>About the birth of our Saviour.</w:t>
+            </w:r>
           </w:p>
         </w:tc>
         <w:tc>
@@ -1563,15 +1574,7 @@
               <w:pStyle w:val="Coptic"/>
             </w:pPr>
             <w:r>
-              <w:t xml:space="preserve">Ⲥⲱⲧⲉⲙ </w:t>
-            </w:r>
-            <w:proofErr w:type="spellStart"/>
-            <w:r>
-              <w:t>ϩⲱϥ</w:t>
-            </w:r>
-            <w:proofErr w:type="spellEnd"/>
-            <w:r>
-              <w:t xml:space="preserve"> ⲉ̀ϯⲡ̀ⲣⲟⲫⲏⲧⲓⲁ̀: ⲛⲉⲙ ⲡⲓϩⲩⲙⲛⲟⲇⲟⲥ Ⲇⲁϣⲓⲇ: ϫⲉ ⲉⲩⲉ̀ⲱⲛϩ ⲉⲩⲉ̀ϯ ⲛⲁϥ: ϧⲉⲛ ⲡⲓⲛⲟⲩⲃ ⲛ̀ⲧⲉ ϯⲀⲣⲁⲃⲓⲁ̀.</w:t>
+              <w:t>Ⲥⲱⲧⲉⲙ ϩⲱϥ ⲉ̀ϯⲡ̀ⲣⲟⲫⲏⲧⲓⲁ̀: ⲛⲉⲙ ⲡⲓϩⲩⲙⲛⲟⲇⲟⲥ Ⲇⲁϣⲓⲇ: ϫⲉ ⲉⲩⲉ̀ⲱⲛϩ ⲉⲩⲉ̀ϯ ⲛⲁϥ: ϧⲉⲛ ⲡⲓⲛⲟⲩⲃ ⲛ̀ⲧⲉ ϯⲀⲣⲁⲃⲓⲁ̀.</w:t>
             </w:r>
           </w:p>
         </w:tc>
@@ -1608,6 +1611,33 @@
             <w:pPr>
               <w:ind w:left="196" w:hanging="196"/>
             </w:pPr>
+            <w:r>
+              <w:t>Hear also the prophecy</w:t>
+            </w:r>
+          </w:p>
+          <w:p>
+            <w:pPr>
+              <w:ind w:left="196" w:hanging="196"/>
+            </w:pPr>
+            <w:r>
+              <w:t>Of David the Psalmist,</w:t>
+            </w:r>
+          </w:p>
+          <w:p>
+            <w:pPr>
+              <w:ind w:left="196" w:hanging="196"/>
+            </w:pPr>
+            <w:r>
+              <w:t>“He will live and be given</w:t>
+            </w:r>
+          </w:p>
+          <w:p>
+            <w:pPr>
+              <w:ind w:left="196" w:hanging="196"/>
+            </w:pPr>
+            <w:r>
+              <w:t>Gold from Arabia.”</w:t>
+            </w:r>
           </w:p>
         </w:tc>
         <w:tc>
@@ -1631,15 +1661,7 @@
               <w:pStyle w:val="Coptic"/>
             </w:pPr>
             <w:r>
-              <w:t>Ϯⲓⲡ̀ⲣⲟⲫⲏⲧⲓⲁ̀ ⲛ̀ⲧⲉ Ⲏ ⲥⲁⲏ̀ⲁⲥ: ϯⲛⲁⲧⲁⲙⲱⲧⲉⲛ ⲉ̀ⲣⲟⲥ: ⲉⲑⲃⲉ ⲛ̀ϫⲓⲛⲙⲓⲥⲓ ⲙ̀ⲡⲉⲛⲥ̄ⲱ̄ⲣ̄: ⲙ̀ⲡⲁⲓⲣⲏϯ ⲉ</w:t>
-            </w:r>
-            <w:proofErr w:type="spellStart"/>
-            <w:r>
-              <w:t>ϥϫ</w:t>
-            </w:r>
-            <w:proofErr w:type="spellEnd"/>
-            <w:r>
-              <w:t>ⲱ ⲙ̀ⲙⲟⲥ.</w:t>
+              <w:t>Ϯⲓⲡ̀ⲣⲟⲫⲏⲧⲓⲁ̀ ⲛ̀ⲧⲉ Ⲏ ⲥⲁⲏ̀ⲁⲥ: ϯⲛⲁⲧⲁⲙⲱⲧⲉⲛ ⲉ̀ⲣⲟⲥ: ⲉⲑⲃⲉ ⲛ̀ϫⲓⲛⲙⲓⲥⲓ ⲙ̀ⲡⲉⲛⲥ̄ⲱ̄ⲣ̄: ⲙ̀ⲡⲁⲓⲣⲏϯ ⲉϥϫⲱ ⲙ̀ⲙⲟⲥ.</w:t>
             </w:r>
           </w:p>
         </w:tc>
@@ -1659,13 +1681,8 @@
           </w:p>
           <w:p>
             <w:r>
-              <w:t xml:space="preserve">The birth of our </w:t>
-            </w:r>
-            <w:proofErr w:type="spellStart"/>
-            <w:r>
-              <w:t>Saviour</w:t>
-            </w:r>
-            <w:proofErr w:type="spellEnd"/>
+              <w:t>The birth of our Saviour</w:t>
+            </w:r>
           </w:p>
           <w:p>
             <w:r>
@@ -1681,6 +1698,33 @@
             <w:pPr>
               <w:ind w:left="196" w:hanging="196"/>
             </w:pPr>
+            <w:r>
+              <w:t>The prophecy of Isaiah</w:t>
+            </w:r>
+          </w:p>
+          <w:p>
+            <w:pPr>
+              <w:ind w:left="196" w:hanging="196"/>
+            </w:pPr>
+            <w:r>
+              <w:t>Informs us of</w:t>
+            </w:r>
+          </w:p>
+          <w:p>
+            <w:pPr>
+              <w:ind w:left="196" w:hanging="196"/>
+            </w:pPr>
+            <w:r>
+              <w:t>The birth of our Saviour,</w:t>
+            </w:r>
+          </w:p>
+          <w:p>
+            <w:pPr>
+              <w:ind w:left="196" w:hanging="196"/>
+            </w:pPr>
+            <w:r>
+              <w:t>Saying,</w:t>
+            </w:r>
           </w:p>
         </w:tc>
         <w:tc>
@@ -1741,6 +1785,42 @@
             <w:pPr>
               <w:ind w:left="196" w:hanging="196"/>
             </w:pPr>
+            <w:r>
+              <w:t>“Behold a virgin will be with child,</w:t>
+            </w:r>
+          </w:p>
+          <w:p>
+            <w:pPr>
+              <w:ind w:left="196" w:hanging="196"/>
+            </w:pPr>
+            <w:r>
+              <w:t>And will bring forth a son,</w:t>
+            </w:r>
+          </w:p>
+          <w:p>
+            <w:pPr>
+              <w:ind w:left="196" w:hanging="196"/>
+            </w:pPr>
+            <w:r>
+              <w:t>And they will call His name Immanuel,</w:t>
+            </w:r>
+          </w:p>
+          <w:p>
+            <w:pPr>
+              <w:ind w:left="196" w:hanging="196"/>
+            </w:pPr>
+            <w:r>
+              <w:t xml:space="preserve">Which is, being interpreted, </w:t>
+            </w:r>
+            <w:r>
+              <w:t>‘</w:t>
+            </w:r>
+            <w:r>
+              <w:t>God with us.</w:t>
+            </w:r>
+            <w:r>
+              <w:t>’”</w:t>
+            </w:r>
           </w:p>
         </w:tc>
         <w:tc>
@@ -1801,6 +1881,33 @@
             <w:pPr>
               <w:ind w:left="196" w:hanging="196"/>
             </w:pPr>
+            <w:r>
+              <w:t>This is the Lord of lords,</w:t>
+            </w:r>
+          </w:p>
+          <w:p>
+            <w:pPr>
+              <w:ind w:left="196" w:hanging="196"/>
+            </w:pPr>
+            <w:r>
+              <w:t>And the King of kings;</w:t>
+            </w:r>
+          </w:p>
+          <w:p>
+            <w:pPr>
+              <w:ind w:left="196" w:hanging="196"/>
+            </w:pPr>
+            <w:r>
+              <w:t>The Virgin bore Him</w:t>
+            </w:r>
+          </w:p>
+          <w:p>
+            <w:pPr>
+              <w:ind w:left="196" w:hanging="196"/>
+            </w:pPr>
+            <w:r>
+              <w:t>In Bethlehem of Judea.</w:t>
+            </w:r>
           </w:p>
         </w:tc>
         <w:tc>
@@ -1839,15 +1946,7 @@
           </w:p>
           <w:p>
             <w:r>
-              <w:t xml:space="preserve">The </w:t>
-            </w:r>
-            <w:proofErr w:type="spellStart"/>
-            <w:r>
-              <w:t>cherubimic</w:t>
-            </w:r>
-            <w:proofErr w:type="spellEnd"/>
-            <w:r>
-              <w:t xml:space="preserve"> throne</w:t>
+              <w:t>The cherubimic throne</w:t>
             </w:r>
           </w:p>
           <w:p>
@@ -1872,6 +1971,42 @@
               </w:tabs>
               <w:ind w:left="196" w:hanging="196"/>
             </w:pPr>
+            <w:r>
+              <w:t>Hail to you, O Virgin,</w:t>
+            </w:r>
+          </w:p>
+          <w:p>
+            <w:pPr>
+              <w:tabs>
+                <w:tab w:val="left" w:pos="2040"/>
+              </w:tabs>
+              <w:ind w:left="196" w:hanging="196"/>
+            </w:pPr>
+            <w:r>
+              <w:t>The cherubic throne,</w:t>
+            </w:r>
+          </w:p>
+          <w:p>
+            <w:pPr>
+              <w:tabs>
+                <w:tab w:val="left" w:pos="2040"/>
+              </w:tabs>
+              <w:ind w:left="196" w:hanging="196"/>
+            </w:pPr>
+            <w:r>
+              <w:t>Which carried</w:t>
+            </w:r>
+          </w:p>
+          <w:p>
+            <w:pPr>
+              <w:tabs>
+                <w:tab w:val="left" w:pos="2040"/>
+              </w:tabs>
+              <w:ind w:left="196" w:hanging="196"/>
+            </w:pPr>
+            <w:r>
+              <w:t>The Ancient of days.</w:t>
+            </w:r>
           </w:p>
         </w:tc>
         <w:tc>
@@ -1895,27 +2030,11 @@
               <w:pStyle w:val="Coptic"/>
             </w:pPr>
             <w:r>
-              <w:t>Ⲯⲁⲗⲓⲛ ⲧⲉ ⲧⲁⲓⲡⲁⲣⲑⲉⲛⲓⲁ̀: ⲁⲥⲉⲣⲟⲩⲱⲓⲛⲓ ⲉ̀ⲙⲁϣⲱ: ⲫⲏⲉ̀ⲧⲁ</w:t>
-            </w:r>
-            <w:proofErr w:type="spellStart"/>
-            <w:r>
-              <w:t>ϥϭ</w:t>
-            </w:r>
-            <w:proofErr w:type="spellEnd"/>
-            <w:r>
-              <w:t>ⲓⲥⲁⲣⲝ ⲉ̀ⲃⲟⲗ ⲛ̀</w:t>
-            </w:r>
-            <w:proofErr w:type="spellStart"/>
-            <w:r>
-              <w:t>ϧⲏϯ</w:t>
-            </w:r>
-            <w:proofErr w:type="spellEnd"/>
-            <w:r>
-              <w:t xml:space="preserve">: </w:t>
+              <w:t xml:space="preserve">Ⲯⲁⲗⲓⲛ ⲧⲉ ⲧⲁⲓⲡⲁⲣⲑⲉⲛⲓⲁ̀: ⲁⲥⲉⲣⲟⲩⲱⲓⲛⲓ ⲉ̀ⲙⲁϣⲱ: </w:t>
             </w:r>
             <w:r>
               <w:lastRenderedPageBreak/>
-              <w:t>ⲁϥⲛⲟϩⲉⲙ ⲉ̀ⲃⲟⲗ ⲛ̀ⲛⲉⲯⲩⲭⲏ.</w:t>
+              <w:t>ⲫⲏⲉ̀ⲧⲁϥϭⲓⲥⲁⲣⲝ ⲉ̀ⲃⲟⲗ ⲛ̀ϧⲏϯ: ⲁϥⲛⲟϩⲉⲙ ⲉ̀ⲃⲟⲗ ⲛ̀ⲛⲉⲯⲩⲭⲏ.</w:t>
             </w:r>
           </w:p>
         </w:tc>
@@ -1936,24 +2055,53 @@
           </w:p>
           <w:p>
             <w:r>
+              <w:lastRenderedPageBreak/>
               <w:t>For the One incarnate of you</w:t>
             </w:r>
           </w:p>
           <w:p>
             <w:r>
+              <w:t>Saved our souls.</w:t>
+            </w:r>
+          </w:p>
+        </w:tc>
+        <w:tc>
+          <w:tcPr>
+            <w:tcW w:w="1255" w:type="pct"/>
+          </w:tcPr>
+          <w:p>
+            <w:pPr>
+              <w:ind w:left="196" w:hanging="196"/>
+            </w:pPr>
+            <w:r>
               <w:lastRenderedPageBreak/>
+              <w:t>Your virginity is great,</w:t>
+            </w:r>
+          </w:p>
+          <w:p>
+            <w:pPr>
+              <w:ind w:left="196" w:hanging="196"/>
+            </w:pPr>
+            <w:r>
+              <w:t>You are radiant,</w:t>
+            </w:r>
+          </w:p>
+          <w:p>
+            <w:pPr>
+              <w:ind w:left="196" w:hanging="196"/>
+            </w:pPr>
+            <w:r>
+              <w:lastRenderedPageBreak/>
+              <w:t>The One incarnate of you</w:t>
+            </w:r>
+          </w:p>
+          <w:p>
+            <w:pPr>
+              <w:ind w:left="196" w:hanging="196"/>
+            </w:pPr>
+            <w:r>
               <w:t>Saved our souls.</w:t>
             </w:r>
-          </w:p>
-        </w:tc>
-        <w:tc>
-          <w:tcPr>
-            <w:tcW w:w="1255" w:type="pct"/>
-          </w:tcPr>
-          <w:p>
-            <w:pPr>
-              <w:ind w:left="196" w:hanging="196"/>
-            </w:pPr>
           </w:p>
         </w:tc>
         <w:tc>
@@ -2008,21 +2156,46 @@
             </w:r>
           </w:p>
           <w:p>
-            <w:proofErr w:type="gramStart"/>
             <w:r>
               <w:t>Which blossomed and gave fruit.</w:t>
             </w:r>
-            <w:proofErr w:type="gramEnd"/>
-          </w:p>
-        </w:tc>
-        <w:tc>
-          <w:tcPr>
-            <w:tcW w:w="1255" w:type="pct"/>
-          </w:tcPr>
-          <w:p>
-            <w:pPr>
-              <w:ind w:left="196" w:hanging="196"/>
-            </w:pPr>
+          </w:p>
+        </w:tc>
+        <w:tc>
+          <w:tcPr>
+            <w:tcW w:w="1255" w:type="pct"/>
+          </w:tcPr>
+          <w:p>
+            <w:pPr>
+              <w:ind w:left="196" w:hanging="196"/>
+            </w:pPr>
+            <w:r>
+              <w:t>Blessed are you, in truth,</w:t>
+            </w:r>
+          </w:p>
+          <w:p>
+            <w:pPr>
+              <w:ind w:left="196" w:hanging="196"/>
+            </w:pPr>
+            <w:r>
+              <w:t>O Mother of the True Light.</w:t>
+            </w:r>
+          </w:p>
+          <w:p>
+            <w:pPr>
+              <w:ind w:left="196" w:hanging="196"/>
+            </w:pPr>
+            <w:r>
+              <w:t>You are the blessed root,</w:t>
+            </w:r>
+          </w:p>
+          <w:p>
+            <w:pPr>
+              <w:ind w:left="196" w:hanging="196"/>
+            </w:pPr>
+            <w:r>
+              <w:t>Which blossomed and brought fruit.</w:t>
+            </w:r>
           </w:p>
         </w:tc>
         <w:tc>
@@ -2046,15 +2219,7 @@
               <w:pStyle w:val="Coptic"/>
             </w:pPr>
             <w:r>
-              <w:t>Ϣⲁ ⲉ̀ⲛⲉϩ ⲧⲉⲛϩⲱⲥ ⲉ̀ⲣⲟ: ϫⲉ ⲁ̀ⲣⲉⲙⲓⲥⲓ ⲙ̀ⲡ̀ⲟⲩⲣⲟ: ⲟⲩⲟϩ ⲁϥⲧⲟⲩϫⲟ ⲙ̀ⲡⲉⲛⲅⲉⲛⲟⲥ: ⲉ̀ⲃⲟⲗϧⲉⲛ ⲛⲉⲛ</w:t>
-            </w:r>
-            <w:proofErr w:type="spellStart"/>
-            <w:r>
-              <w:t>ϫⲁϫ</w:t>
-            </w:r>
-            <w:proofErr w:type="spellEnd"/>
-            <w:r>
-              <w:t>ⲓ ⲉⲧϩⲱⲟⲩ.</w:t>
+              <w:t>Ϣⲁ ⲉ̀ⲛⲉϩ ⲧⲉⲛϩⲱⲥ ⲉ̀ⲣⲟ: ϫⲉ ⲁ̀ⲣⲉⲙⲓⲥⲓ ⲙ̀ⲡ̀ⲟⲩⲣⲟ: ⲟⲩⲟϩ ⲁϥⲧⲟⲩϫⲟ ⲙ̀ⲡⲉⲛⲅⲉⲛⲟⲥ: ⲉ̀ⲃⲟⲗϧⲉⲛ ⲛⲉⲛϫⲁϫⲓ ⲉⲧϩⲱⲟⲩ.</w:t>
             </w:r>
           </w:p>
         </w:tc>
@@ -2091,6 +2256,33 @@
             <w:pPr>
               <w:ind w:left="196" w:hanging="196"/>
             </w:pPr>
+            <w:r>
+              <w:t>We bless you forever,</w:t>
+            </w:r>
+          </w:p>
+          <w:p>
+            <w:pPr>
+              <w:ind w:left="196" w:hanging="196"/>
+            </w:pPr>
+            <w:r>
+              <w:t>For you gave birth to the King,</w:t>
+            </w:r>
+          </w:p>
+          <w:p>
+            <w:pPr>
+              <w:ind w:left="196" w:hanging="196"/>
+            </w:pPr>
+            <w:r>
+              <w:t>Who saved our race</w:t>
+            </w:r>
+          </w:p>
+          <w:p>
+            <w:pPr>
+              <w:ind w:left="196" w:hanging="196"/>
+            </w:pPr>
+            <w:r>
+              <w:t>From our evil enemies.</w:t>
+            </w:r>
           </w:p>
         </w:tc>
         <w:tc>
@@ -2114,23 +2306,7 @@
               <w:pStyle w:val="Coptic"/>
             </w:pPr>
             <w:r>
-              <w:t>Ϥⲥ̀ⲙⲁⲣⲟⲩⲧ ⲛ̀ϫⲉ ⲡⲉⲕⲁⲣⲡⲟⲥ: ⲱ̀ ϯⲃⲱ ⲛ̀ⲁ̀ⲗⲟⲗⲓ ⲛ̀ⲧⲁ ⲫ̀ⲙⲏⲓ: ⲫⲏⲉ̀ⲧⲁ</w:t>
-            </w:r>
-            <w:proofErr w:type="spellStart"/>
-            <w:r>
-              <w:t>ϥϭ</w:t>
-            </w:r>
-            <w:proofErr w:type="spellEnd"/>
-            <w:r>
-              <w:t>ⲓⲥⲁⲣⲝ ⲉ̀ⲃⲟⲗ ⲛ̀</w:t>
-            </w:r>
-            <w:proofErr w:type="spellStart"/>
-            <w:r>
-              <w:t>ϧⲏϯ</w:t>
-            </w:r>
-            <w:proofErr w:type="spellEnd"/>
-            <w:r>
-              <w:t>: ⲛ̀ⲑⲟϥ ⲅⲁⲣ ⲡⲉ Ⲫϯ ⲙ̀ⲙⲏⲓ.</w:t>
+              <w:t>Ϥⲥ̀ⲙⲁⲣⲟⲩⲧ ⲛ̀ϫⲉ ⲡⲉⲕⲁⲣⲡⲟⲥ: ⲱ̀ ϯⲃⲱ ⲛ̀ⲁ̀ⲗⲟⲗⲓ ⲛ̀ⲧⲁ ⲫ̀ⲙⲏⲓ: ⲫⲏⲉ̀ⲧⲁϥϭⲓⲥⲁⲣⲝ ⲉ̀ⲃⲟⲗ ⲛ̀ϧⲏϯ: ⲛ̀ⲑⲟϥ ⲅⲁⲣ ⲡⲉ Ⲫϯ ⲙ̀ⲙⲏⲓ.</w:t>
             </w:r>
           </w:p>
         </w:tc>
@@ -2167,6 +2343,33 @@
             <w:pPr>
               <w:ind w:left="196" w:hanging="196"/>
             </w:pPr>
+            <w:r>
+              <w:t>Blessed is your Fruit,</w:t>
+            </w:r>
+          </w:p>
+          <w:p>
+            <w:pPr>
+              <w:ind w:left="196" w:hanging="196"/>
+            </w:pPr>
+            <w:r>
+              <w:t>O true vine,</w:t>
+            </w:r>
+          </w:p>
+          <w:p>
+            <w:pPr>
+              <w:ind w:left="196" w:hanging="196"/>
+            </w:pPr>
+            <w:r>
+              <w:t>He who was incarnate of you</w:t>
+            </w:r>
+          </w:p>
+          <w:p>
+            <w:pPr>
+              <w:ind w:left="196" w:hanging="196"/>
+            </w:pPr>
+            <w:r>
+              <w:t>Is the True God.</w:t>
+            </w:r>
           </w:p>
         </w:tc>
         <w:tc>
@@ -2227,6 +2430,33 @@
             <w:pPr>
               <w:ind w:left="196" w:hanging="196"/>
             </w:pPr>
+            <w:r>
+              <w:t>With the blessing we bless you.</w:t>
+            </w:r>
+          </w:p>
+          <w:p>
+            <w:pPr>
+              <w:ind w:left="196" w:hanging="196"/>
+            </w:pPr>
+            <w:r>
+              <w:t>We joyfully celebrate</w:t>
+            </w:r>
+          </w:p>
+          <w:p>
+            <w:pPr>
+              <w:ind w:left="196" w:hanging="196"/>
+            </w:pPr>
+            <w:r>
+              <w:t>With the orders on high,</w:t>
+            </w:r>
+          </w:p>
+          <w:p>
+            <w:pPr>
+              <w:ind w:left="196" w:hanging="196"/>
+            </w:pPr>
+            <w:r>
+              <w:t>For Immanuel is born to us.</w:t>
+            </w:r>
           </w:p>
         </w:tc>
         <w:tc>
@@ -2287,6 +2517,33 @@
             <w:pPr>
               <w:ind w:left="196" w:hanging="196"/>
             </w:pPr>
+            <w:r>
+              <w:t>There is mercy from the Son</w:t>
+            </w:r>
+          </w:p>
+          <w:p>
+            <w:pPr>
+              <w:ind w:left="196" w:hanging="196"/>
+            </w:pPr>
+            <w:r>
+              <w:t>For those who keep His commandments.</w:t>
+            </w:r>
+          </w:p>
+          <w:p>
+            <w:pPr>
+              <w:ind w:left="196" w:hanging="196"/>
+            </w:pPr>
+            <w:r>
+              <w:t>May he make us worthy,</w:t>
+            </w:r>
+          </w:p>
+          <w:p>
+            <w:pPr>
+              <w:ind w:left="196" w:hanging="196"/>
+            </w:pPr>
+            <w:r>
+              <w:t>And forgive us our sins.</w:t>
+            </w:r>
           </w:p>
         </w:tc>
         <w:tc>
@@ -2310,15 +2567,7 @@
               <w:pStyle w:val="Coptic"/>
             </w:pPr>
             <w:r>
-              <w:t>Ϫⲱⲕ ⲉ̀ⲃⲟⲗ ⲱ̀ ⲡⲉⲛⲛⲏⲃ Ⲡⲭ̄ⲥ̄: ⲛ̀ⲧⲉⲕⲙⲉⲧⲁⲙⲁⲓⲣⲱⲙⲓ ⲛⲉⲙⲁⲛ: ⲡⲓⲙⲱⲓⲧ ⲛⲁⲛ ⲟⲩⲟϩ ⲙⲁⲧⲁϫⲣⲟⲛ: ϧⲉⲛ ⲡⲉⲕⲛⲁ</w:t>
-            </w:r>
-            <w:proofErr w:type="spellStart"/>
-            <w:r>
-              <w:t>ϩϯ</w:t>
-            </w:r>
-            <w:proofErr w:type="spellEnd"/>
-            <w:r>
-              <w:t xml:space="preserve"> ⲉⲧⲥⲟⲩⲧⲱⲙ.</w:t>
+              <w:t>Ϫⲱⲕ ⲉ̀ⲃⲟⲗ ⲱ̀ ⲡⲉⲛⲛⲏⲃ Ⲡⲭ̄ⲥ̄: ⲛ̀ⲧⲉⲕⲙⲉⲧⲁⲙⲁⲓⲣⲱⲙⲓ ⲛⲉⲙⲁⲛ: ⲡⲓⲙⲱⲓⲧ ⲛⲁⲛ ⲟⲩⲟϩ ⲙⲁⲧⲁϫⲣⲟⲛ: ϧⲉⲛ ⲡⲉⲕⲛⲁϩϯ ⲉⲧⲥⲟⲩⲧⲱⲙ.</w:t>
             </w:r>
           </w:p>
         </w:tc>
@@ -2355,6 +2604,33 @@
             <w:pPr>
               <w:ind w:left="196" w:hanging="196"/>
             </w:pPr>
+            <w:r>
+              <w:t>O Christ, Our Master,</w:t>
+            </w:r>
+          </w:p>
+          <w:p>
+            <w:pPr>
+              <w:ind w:left="196" w:hanging="196"/>
+            </w:pPr>
+            <w:r>
+              <w:t>Perfect Your love in mankind,</w:t>
+            </w:r>
+          </w:p>
+          <w:p>
+            <w:pPr>
+              <w:ind w:left="196" w:hanging="196"/>
+            </w:pPr>
+            <w:r>
+              <w:t>Guide us and make us steadfast</w:t>
+            </w:r>
+          </w:p>
+          <w:p>
+            <w:pPr>
+              <w:ind w:left="196" w:hanging="196"/>
+            </w:pPr>
+            <w:r>
+              <w:t>In Your Orthodox faith.</w:t>
+            </w:r>
           </w:p>
         </w:tc>
         <w:tc>
@@ -2378,15 +2654,7 @@
               <w:pStyle w:val="Coptic"/>
             </w:pPr>
             <w:r>
-              <w:t>Ϭⲓ ⲛⲁⲕ ⲛ̀ⲛⲉⲛⲧⲱⲃϩ ⲛ̀ⲧⲟⲧⲉⲛ: ⲁ̀ⲛⲟⲛ ϧⲁ ⲛⲓⲁⲧⲉ̀ⲙⲡ̀ϣⲁ: ϩⲓⲧⲉⲛ ⲛⲓ</w:t>
-            </w:r>
-            <w:proofErr w:type="spellStart"/>
-            <w:r>
-              <w:t>ϯϩ</w:t>
-            </w:r>
-            <w:proofErr w:type="spellEnd"/>
-            <w:r>
-              <w:t>ⲟ ⲛ̀ⲧⲉⲛⲟ̄ⲥ̄ ⲧⲏⲣⲉⲛ: Ⲙⲁⲣⲓⲁ̀ ϯⲑⲉ̀ⲟⲧⲟⲕⲟⲥ.</w:t>
+              <w:t>Ϭⲓ ⲛⲁⲕ ⲛ̀ⲛⲉⲛⲧⲱⲃϩ ⲛ̀ⲧⲟⲧⲉⲛ: ⲁ̀ⲛⲟⲛ ϧⲁ ⲛⲓⲁⲧⲉ̀ⲙⲡ̀ϣⲁ: ϩⲓⲧⲉⲛ ⲛⲓϯϩⲟ ⲛ̀ⲧⲉⲛⲟ̄ⲥ̄ ⲧⲏⲣⲉⲛ: Ⲙⲁⲣⲓⲁ̀ ϯⲑⲉ̀ⲟⲧⲟⲕⲟⲥ.</w:t>
             </w:r>
           </w:p>
         </w:tc>
@@ -2411,26 +2679,46 @@
           </w:p>
           <w:p>
             <w:r>
-              <w:t xml:space="preserve">Mary the </w:t>
-            </w:r>
-            <w:proofErr w:type="spellStart"/>
-            <w:r>
-              <w:t>Theotokos</w:t>
-            </w:r>
-            <w:proofErr w:type="spellEnd"/>
-            <w:r>
-              <w:t>.</w:t>
-            </w:r>
-          </w:p>
-        </w:tc>
-        <w:tc>
-          <w:tcPr>
-            <w:tcW w:w="1255" w:type="pct"/>
-          </w:tcPr>
-          <w:p>
-            <w:pPr>
-              <w:ind w:left="196" w:hanging="196"/>
-            </w:pPr>
+              <w:t>Mary the Theotokos.</w:t>
+            </w:r>
+          </w:p>
+        </w:tc>
+        <w:tc>
+          <w:tcPr>
+            <w:tcW w:w="1255" w:type="pct"/>
+          </w:tcPr>
+          <w:p>
+            <w:pPr>
+              <w:ind w:left="196" w:hanging="196"/>
+            </w:pPr>
+            <w:r>
+              <w:t>Accept our prayers unto you Yourself,</w:t>
+            </w:r>
+          </w:p>
+          <w:p>
+            <w:pPr>
+              <w:ind w:left="196" w:hanging="196"/>
+            </w:pPr>
+            <w:r>
+              <w:t>The prayers of us, the unworthy,</w:t>
+            </w:r>
+          </w:p>
+          <w:p>
+            <w:pPr>
+              <w:ind w:left="196" w:hanging="196"/>
+            </w:pPr>
+            <w:r>
+              <w:t>Through the supplications of our lady,</w:t>
+            </w:r>
+          </w:p>
+          <w:p>
+            <w:pPr>
+              <w:ind w:left="196" w:hanging="196"/>
+            </w:pPr>
+            <w:r>
+              <w:lastRenderedPageBreak/>
+              <w:t>Mary the Theotokos.</w:t>
+            </w:r>
           </w:p>
         </w:tc>
         <w:tc>
@@ -2453,17 +2741,9 @@
             <w:pPr>
               <w:pStyle w:val="Coptic"/>
             </w:pPr>
-            <w:proofErr w:type="spellStart"/>
-            <w:r>
-              <w:t>Ϯϯϩⲟϯ</w:t>
-            </w:r>
-            <w:proofErr w:type="spellEnd"/>
-            <w:r>
-              <w:t xml:space="preserve">ⲧⲱⲃϩ ⲙ̀ⲙⲱⲧⲉⲛ: ⲛⲁⲓⲟϯ ⲛⲉⲙ ⲛⲁⲥ̀ⲛⲏⲟⲩ ⲱ̀ ⲛⲁⲙⲉⲛⲣⲁϯ: ⲭⲱ </w:t>
-            </w:r>
             <w:r>
               <w:lastRenderedPageBreak/>
-              <w:t>ⲛⲏⲓ ⲉ̀ⲃⲟⲗ ϧⲁ ⲡⲓⲣⲉϥⲉⲣⲛⲟⲃⲓ: ϫⲉ ⲁⲓⲧⲱⲙⲧ ϧⲉⲛ ⲡⲓⲡⲉⲗⲁⲅⲟⲥ.</w:t>
+              <w:t>Ϯϯϩⲟϯⲧⲱⲃϩ ⲙ̀ⲙⲱⲧⲉⲛ: ⲛⲁⲓⲟϯ ⲛⲉⲙ ⲛⲁⲥ̀ⲛⲏⲟⲩ ⲱ̀ ⲛⲁⲙⲉⲛⲣⲁϯ: ⲭⲱ ⲛⲏⲓ ⲉ̀ⲃⲟⲗ ϧⲁ ⲡⲓⲣⲉϥⲉⲣⲛⲟⲃⲓ: ϫⲉ ⲁⲓⲧⲱⲙⲧ ϧⲉⲛ ⲡⲓⲡⲉⲗⲁⲅⲟⲥ.</w:t>
             </w:r>
           </w:p>
         </w:tc>
@@ -2473,17 +2753,12 @@
           </w:tcPr>
           <w:p>
             <w:r>
-              <w:lastRenderedPageBreak/>
               <w:t>I ask you, through the prayers of</w:t>
             </w:r>
           </w:p>
           <w:p>
             <w:r>
-              <w:t xml:space="preserve">My fathers, brethren and loved </w:t>
-            </w:r>
-            <w:r>
-              <w:lastRenderedPageBreak/>
-              <w:t>ones</w:t>
+              <w:t>My fathers, brethren and loved ones</w:t>
             </w:r>
           </w:p>
           <w:p>
@@ -2505,6 +2780,41 @@
             <w:pPr>
               <w:ind w:left="196" w:hanging="196"/>
             </w:pPr>
+            <w:r>
+              <w:t>I ask you,</w:t>
+            </w:r>
+          </w:p>
+          <w:p>
+            <w:pPr>
+              <w:ind w:left="196" w:hanging="196"/>
+            </w:pPr>
+            <w:r>
+              <w:t>Through the prayers of my fathers and brethren,</w:t>
+            </w:r>
+          </w:p>
+          <w:p>
+            <w:pPr>
+              <w:ind w:left="196" w:hanging="196"/>
+            </w:pPr>
+            <w:r>
+              <w:t>Forgive me, the sinner,</w:t>
+            </w:r>
+          </w:p>
+          <w:p>
+            <w:pPr>
+              <w:ind w:left="196" w:hanging="196"/>
+            </w:pPr>
+            <w:commentRangeStart w:id="0"/>
+            <w:r>
+              <w:t>For I cannot speak.</w:t>
+            </w:r>
+            <w:commentRangeEnd w:id="0"/>
+            <w:r>
+              <w:rPr>
+                <w:rStyle w:val="CommentReference"/>
+              </w:rPr>
+              <w:commentReference w:id="0"/>
+            </w:r>
           </w:p>
         </w:tc>
         <w:tc>
@@ -2570,6 +2880,29 @@
     </w:sectPr>
   </w:body>
 </w:document>
+</file>
+
+<file path=word/comments.xml><?xml version="1.0" encoding="utf-8"?>
+<w:comments xmlns:wpc="http://schemas.microsoft.com/office/word/2010/wordprocessingCanvas" xmlns:mc="http://schemas.openxmlformats.org/markup-compatibility/2006" xmlns:o="urn:schemas-microsoft-com:office:office" xmlns:r="http://schemas.openxmlformats.org/officeDocument/2006/relationships" xmlns:m="http://schemas.openxmlformats.org/officeDocument/2006/math" xmlns:v="urn:schemas-microsoft-com:vml" xmlns:wp14="http://schemas.microsoft.com/office/word/2010/wordprocessingDrawing" xmlns:wp="http://schemas.openxmlformats.org/drawingml/2006/wordprocessingDrawing" xmlns:w10="urn:schemas-microsoft-com:office:word" xmlns:w="http://schemas.openxmlformats.org/wordprocessingml/2006/main" xmlns:w14="http://schemas.microsoft.com/office/word/2010/wordml" xmlns:wpg="http://schemas.microsoft.com/office/word/2010/wordprocessingGroup" xmlns:wpi="http://schemas.microsoft.com/office/word/2010/wordprocessingInk" xmlns:wne="http://schemas.microsoft.com/office/word/2006/wordml" xmlns:wps="http://schemas.microsoft.com/office/word/2010/wordprocessingShape" mc:Ignorable="w14 wp14">
+  <w:comment w:id="0" w:author="Windows User" w:date="2015-04-02T09:26:00Z" w:initials="WU">
+    <w:p>
+      <w:pPr>
+        <w:pStyle w:val="CommentText"/>
+      </w:pPr>
+      <w:r>
+        <w:rPr>
+          <w:rStyle w:val="CommentReference"/>
+        </w:rPr>
+        <w:annotationRef/>
+      </w:r>
+      <w:r>
+        <w:t>What?</w:t>
+      </w:r>
+      <w:bookmarkStart w:id="1" w:name="_GoBack"/>
+      <w:bookmarkEnd w:id="1"/>
+    </w:p>
+  </w:comment>
+</w:comments>
 </file>
 
 <file path=word/styles.xml><?xml version="1.0" encoding="utf-8"?>
@@ -3420,7 +3753,7 @@
 </file>
 
 <file path=customXml/itemProps1.xml><?xml version="1.0" encoding="utf-8"?>
-<ds:datastoreItem xmlns:ds="http://schemas.openxmlformats.org/officeDocument/2006/customXml" ds:itemID="{625DFD1F-6223-4A03-93D0-6FDAD74F41CF}">
+<ds:datastoreItem xmlns:ds="http://schemas.openxmlformats.org/officeDocument/2006/customXml" ds:itemID="{827C8F2D-9E31-4A73-9E7A-3F6F695E484E}">
   <ds:schemaRefs>
     <ds:schemaRef ds:uri="http://schemas.openxmlformats.org/officeDocument/2006/bibliography"/>
   </ds:schemaRefs>

</xml_diff>